<commit_message>
Power cut, ohh joy :)
</commit_message>
<xml_diff>
--- a/Report/Report.docx
+++ b/Report/Report.docx
@@ -2823,10 +2823,7 @@
     </w:p>
     <w:p>
       <w:r>
-        <w:t>Lindenmayer Systems are a specific type of procedural generation</w:t>
-      </w:r>
-      <w:r>
-        <w:t xml:space="preserve">, mostly being used “for botanic modelling and generation” </w:t>
+        <w:t xml:space="preserve">Lindenmayer Systems are a specific type of procedural generation, mostly being used “for botanic modelling and generation” </w:t>
       </w:r>
       <w:sdt>
         <w:sdtPr>
@@ -2858,8 +2855,13 @@
         <w:t xml:space="preserve"> with some famous examples of games that use </w:t>
       </w:r>
       <w:r>
-        <w:t>them through a tool called SpeedTree</w:t>
-      </w:r>
+        <w:t xml:space="preserve">them through a tool called </w:t>
+      </w:r>
+      <w:proofErr w:type="spellStart"/>
+      <w:r>
+        <w:t>SpeedTree</w:t>
+      </w:r>
+      <w:proofErr w:type="spellEnd"/>
       <w:r>
         <w:t xml:space="preserve"> being: Battlefield 3, The Witcher 2, Gears of War 3 </w:t>
       </w:r>
@@ -2890,7 +2892,15 @@
         </w:sdtContent>
       </w:sdt>
       <w:r>
-        <w:t xml:space="preserve">, Elden Ring and Ghostwire: Tokyo </w:t>
+        <w:t xml:space="preserve">, Elden Ring and </w:t>
+      </w:r>
+      <w:proofErr w:type="spellStart"/>
+      <w:r>
+        <w:t>Ghostwire</w:t>
+      </w:r>
+      <w:proofErr w:type="spellEnd"/>
+      <w:r>
+        <w:t xml:space="preserve">: Tokyo </w:t>
       </w:r>
       <w:sdt>
         <w:sdtPr>
@@ -2930,16 +2940,7 @@
         <w:t xml:space="preserve">This dissertation </w:t>
       </w:r>
       <w:r>
-        <w:t xml:space="preserve">builds a picture of the literature </w:t>
-      </w:r>
-      <w:r>
-        <w:t>both recent and historic</w:t>
-      </w:r>
-      <w:r>
-        <w:t xml:space="preserve"> and</w:t>
-      </w:r>
-      <w:r>
-        <w:t xml:space="preserve"> </w:t>
+        <w:t xml:space="preserve">builds a picture of the literature both recent and historic and </w:t>
       </w:r>
       <w:r>
         <w:t>explores</w:t>
@@ -3460,6 +3461,7 @@
       </w:pPr>
       <w:r>
         <w:rPr>
+          <w:noProof/>
           <w:sz w:val="24"/>
           <w:szCs w:val="24"/>
         </w:rPr>
@@ -3519,6 +3521,9 @@
     </w:p>
     <w:p>
       <w:r>
+        <w:rPr>
+          <w:noProof/>
+        </w:rPr>
         <w:drawing>
           <wp:inline distT="0" distB="0" distL="0" distR="0" wp14:anchorId="6106E1B2" wp14:editId="7912565C">
             <wp:extent cx="4271664" cy="4476115"/>
@@ -4077,6 +4082,14 @@
       <w:bookmarkEnd w:id="12"/>
       <w:bookmarkEnd w:id="13"/>
       <w:bookmarkEnd w:id="14"/>
+    </w:p>
+    <w:p>
+      <w:r>
+        <w:t xml:space="preserve">!!!!! </w:t>
+      </w:r>
+      <w:r>
+        <w:t>This dissertation builds a picture of the literature both recent and historic and explores the problems and solutions presented within. An emphasis is put on use cases that are not botanical in nature as this area has been well researched. Hypothesises for both further development of discovered solutions as well as entirely original solutions are developed. These Hypothesises are tested by attempting to develop them in to prototype algorithms. The final selection of successful prototypes are compiled into an application for demonstration purposes, tested, and compared to existing solutions.</w:t>
+      </w:r>
     </w:p>
     <w:p>
       <w:r>
@@ -5095,7 +5108,112 @@
         <w:pStyle w:val="Heading2"/>
       </w:pPr>
       <w:r>
-        <w:t>Previous Research</w:t>
+        <w:t>L-Systems</w:t>
+      </w:r>
+    </w:p>
+    <w:p>
+      <w:pPr>
+        <w:rPr>
+          <w:sz w:val="24"/>
+          <w:szCs w:val="24"/>
+        </w:rPr>
+      </w:pPr>
+      <w:r>
+        <w:rPr>
+          <w:sz w:val="24"/>
+          <w:szCs w:val="24"/>
+        </w:rPr>
+        <w:t>The Algorithmic Beauty of Plants</w:t>
+      </w:r>
+      <w:r>
+        <w:rPr>
+          <w:sz w:val="24"/>
+          <w:szCs w:val="24"/>
+        </w:rPr>
+        <w:t xml:space="preserve"> </w:t>
+      </w:r>
+      <w:sdt>
+        <w:sdtPr>
+          <w:rPr>
+            <w:sz w:val="24"/>
+            <w:szCs w:val="24"/>
+          </w:rPr>
+          <w:id w:val="-846244900"/>
+          <w:citation/>
+        </w:sdtPr>
+        <w:sdtContent>
+          <w:r>
+            <w:rPr>
+              <w:sz w:val="24"/>
+              <w:szCs w:val="24"/>
+            </w:rPr>
+            <w:fldChar w:fldCharType="begin"/>
+          </w:r>
+          <w:r>
+            <w:rPr>
+              <w:sz w:val="24"/>
+              <w:szCs w:val="24"/>
+            </w:rPr>
+            <w:instrText xml:space="preserve"> CITATION Pru90 \l 2057 </w:instrText>
+          </w:r>
+          <w:r>
+            <w:rPr>
+              <w:sz w:val="24"/>
+              <w:szCs w:val="24"/>
+            </w:rPr>
+            <w:fldChar w:fldCharType="separate"/>
+          </w:r>
+          <w:r>
+            <w:rPr>
+              <w:noProof/>
+              <w:sz w:val="24"/>
+              <w:szCs w:val="24"/>
+            </w:rPr>
+            <w:t>(Prusinkiewicz &amp; Lindenmayer, 1990)</w:t>
+          </w:r>
+          <w:r>
+            <w:rPr>
+              <w:sz w:val="24"/>
+              <w:szCs w:val="24"/>
+            </w:rPr>
+            <w:fldChar w:fldCharType="end"/>
+          </w:r>
+        </w:sdtContent>
+      </w:sdt>
+      <w:r>
+        <w:rPr>
+          <w:sz w:val="24"/>
+          <w:szCs w:val="24"/>
+        </w:rPr>
+        <w:t xml:space="preserve"> introduces the concept of L-Systems as a </w:t>
+      </w:r>
+      <w:r>
+        <w:rPr>
+          <w:sz w:val="24"/>
+          <w:szCs w:val="24"/>
+        </w:rPr>
+        <w:t>parallel string</w:t>
+      </w:r>
+      <w:r>
+        <w:rPr>
+          <w:sz w:val="24"/>
+          <w:szCs w:val="24"/>
+        </w:rPr>
+        <w:t xml:space="preserve"> rewriting algorithm</w:t>
+      </w:r>
+      <w:r>
+        <w:rPr>
+          <w:sz w:val="24"/>
+          <w:szCs w:val="24"/>
+        </w:rPr>
+        <w:t xml:space="preserve"> and turtles which interpret the strings produced by L-Systems and render 2D images of plants</w:t>
+      </w:r>
+      <w:r>
+        <w:rPr>
+          <w:sz w:val="24"/>
+          <w:szCs w:val="24"/>
+        </w:rPr>
+        <w:t>.</w:t>
       </w:r>
     </w:p>
     <w:p>
@@ -5103,57 +5221,1048 @@
         <w:pStyle w:val="Heading3"/>
       </w:pPr>
       <w:r>
-        <w:t>L-System</w:t>
+        <w:t>Stochastic L-Systems</w:t>
+      </w:r>
+    </w:p>
+    <w:p>
+      <w:r>
+        <w:t xml:space="preserve">Stochastic L-Systems allow for the creation of generators that provide non-deterministic outputs. This is achieved by allowing multiple rules to be declared that have the same predecessor but different successors and giving each rule a probability where the sum of probabilities of all rules that have the same predecessor must equal 1. When </w:t>
+      </w:r>
+      <w:r>
+        <w:t>a predecessor is to be replaced during an iteration of the generator a random number will be generated and used to select the successor that is used.</w:t>
+      </w:r>
+    </w:p>
+    <w:p>
+      <w:r>
+        <w:drawing>
+          <wp:inline distT="0" distB="0" distL="0" distR="0" wp14:anchorId="1F1F0681" wp14:editId="099683AF">
+            <wp:extent cx="2762636" cy="1257475"/>
+            <wp:effectExtent l="0" t="0" r="0" b="0"/>
+            <wp:docPr id="1733665557" name="Picture 1" descr="A black and white rectangular object with black text&#10;&#10;AI-generated content may be incorrect."/>
+            <wp:cNvGraphicFramePr>
+              <a:graphicFrameLocks xmlns:a="http://schemas.openxmlformats.org/drawingml/2006/main" noChangeAspect="1"/>
+            </wp:cNvGraphicFramePr>
+            <a:graphic xmlns:a="http://schemas.openxmlformats.org/drawingml/2006/main">
+              <a:graphicData uri="http://schemas.openxmlformats.org/drawingml/2006/picture">
+                <pic:pic xmlns:pic="http://schemas.openxmlformats.org/drawingml/2006/picture">
+                  <pic:nvPicPr>
+                    <pic:cNvPr id="1733665557" name="Picture 1" descr="A black and white rectangular object with black text&#10;&#10;AI-generated content may be incorrect."/>
+                    <pic:cNvPicPr/>
+                  </pic:nvPicPr>
+                  <pic:blipFill>
+                    <a:blip r:embed="rId12"/>
+                    <a:stretch>
+                      <a:fillRect/>
+                    </a:stretch>
+                  </pic:blipFill>
+                  <pic:spPr>
+                    <a:xfrm>
+                      <a:off x="0" y="0"/>
+                      <a:ext cx="2762636" cy="1257475"/>
+                    </a:xfrm>
+                    <a:prstGeom prst="rect">
+                      <a:avLst/>
+                    </a:prstGeom>
+                  </pic:spPr>
+                </pic:pic>
+              </a:graphicData>
+            </a:graphic>
+          </wp:inline>
+        </w:drawing>
+      </w:r>
+    </w:p>
+    <w:p>
+      <w:r>
+        <w:t xml:space="preserve">In </w:t>
+      </w:r>
+      <w:r>
+        <w:t>the example</w:t>
+      </w:r>
+      <w:r>
+        <w:t xml:space="preserve"> 50% of the time F becomes FF, 25% of the time </w:t>
+      </w:r>
+      <w:r>
+        <w:t>it</w:t>
+      </w:r>
+      <w:r>
+        <w:t xml:space="preserve"> becomes +FF, and the remainder of the time it becomes</w:t>
+      </w:r>
+      <w:r>
+        <w:t xml:space="preserve"> -FF.</w:t>
+      </w:r>
+    </w:p>
+    <w:p>
+      <w:pPr>
+        <w:pStyle w:val="Heading3"/>
+        <w:numPr>
+          <w:ilvl w:val="0"/>
+          <w:numId w:val="0"/>
+        </w:numPr>
+        <w:ind w:left="720"/>
+      </w:pPr>
+    </w:p>
+    <w:p>
+      <w:pPr>
+        <w:pStyle w:val="Heading3"/>
+      </w:pPr>
+      <w:r>
+        <w:t>Context-Sensitive L-Systems</w:t>
+      </w:r>
+    </w:p>
+    <w:p>
+      <w:r>
+        <w:t>Context sensitive L-Systems contain rules that take into account the symbols surrounding the predecessor being evaluated so that rules can be created that will only take effect when the predecessor exists within a certain context</w:t>
+      </w:r>
+      <w:r>
+        <w:t xml:space="preserve"> </w:t>
+      </w:r>
+      <w:sdt>
+        <w:sdtPr>
+          <w:id w:val="-2121994421"/>
+          <w:citation/>
+        </w:sdtPr>
+        <w:sdtContent>
+          <w:r>
+            <w:fldChar w:fldCharType="begin"/>
+          </w:r>
+          <w:r>
+            <w:instrText xml:space="preserve">CITATION Pru90 \p 30-32 \l 2057 </w:instrText>
+          </w:r>
+          <w:r>
+            <w:fldChar w:fldCharType="separate"/>
+          </w:r>
+          <w:r>
+            <w:rPr>
+              <w:noProof/>
+            </w:rPr>
+            <w:t>(Prusinkiewicz &amp; Lindenmayer, The Algorithmic Beauty of Plants, 1990, pp. 30-32)</w:t>
+          </w:r>
+          <w:r>
+            <w:fldChar w:fldCharType="end"/>
+          </w:r>
+        </w:sdtContent>
+      </w:sdt>
+      <w:r>
+        <w:t>.</w:t>
+      </w:r>
+      <w:r>
+        <w:t xml:space="preserve"> These rules can make L-Systems significantly more complicated to process where the final product is in 2 or more dimensions as the </w:t>
+      </w:r>
+      <w:r>
+        <w:t>algorithm</w:t>
+      </w:r>
+      <w:r>
+        <w:t xml:space="preserve"> need</w:t>
       </w:r>
       <w:r>
         <w:t>s</w:t>
       </w:r>
+      <w:r>
+        <w:t xml:space="preserve"> to examine the proximity of symbols in</w:t>
+      </w:r>
+      <w:r>
+        <w:t xml:space="preserve"> multiple dimensions while</w:t>
+      </w:r>
+      <w:r>
+        <w:t xml:space="preserve"> the L-System is</w:t>
+      </w:r>
+      <w:r>
+        <w:t xml:space="preserve"> a</w:t>
+      </w:r>
+      <w:r>
+        <w:t xml:space="preserve"> one dimensional</w:t>
+      </w:r>
+      <w:r>
+        <w:t xml:space="preserve"> string.</w:t>
+      </w:r>
+    </w:p>
+    <w:p>
+      <w:r>
+        <w:drawing>
+          <wp:inline distT="0" distB="0" distL="0" distR="0" wp14:anchorId="02073C52" wp14:editId="5A93944F">
+            <wp:extent cx="3400900" cy="2314898"/>
+            <wp:effectExtent l="0" t="0" r="9525" b="9525"/>
+            <wp:docPr id="2019313732" name="Picture 1" descr="A screenshot of a computer program&#10;&#10;AI-generated content may be incorrect."/>
+            <wp:cNvGraphicFramePr>
+              <a:graphicFrameLocks xmlns:a="http://schemas.openxmlformats.org/drawingml/2006/main" noChangeAspect="1"/>
+            </wp:cNvGraphicFramePr>
+            <a:graphic xmlns:a="http://schemas.openxmlformats.org/drawingml/2006/main">
+              <a:graphicData uri="http://schemas.openxmlformats.org/drawingml/2006/picture">
+                <pic:pic xmlns:pic="http://schemas.openxmlformats.org/drawingml/2006/picture">
+                  <pic:nvPicPr>
+                    <pic:cNvPr id="2019313732" name="Picture 1" descr="A screenshot of a computer program&#10;&#10;AI-generated content may be incorrect."/>
+                    <pic:cNvPicPr/>
+                  </pic:nvPicPr>
+                  <pic:blipFill>
+                    <a:blip r:embed="rId13"/>
+                    <a:stretch>
+                      <a:fillRect/>
+                    </a:stretch>
+                  </pic:blipFill>
+                  <pic:spPr>
+                    <a:xfrm>
+                      <a:off x="0" y="0"/>
+                      <a:ext cx="3400900" cy="2314898"/>
+                    </a:xfrm>
+                    <a:prstGeom prst="rect">
+                      <a:avLst/>
+                    </a:prstGeom>
+                  </pic:spPr>
+                </pic:pic>
+              </a:graphicData>
+            </a:graphic>
+          </wp:inline>
+        </w:drawing>
+      </w:r>
+    </w:p>
+    <w:p>
+      <w:r>
+        <w:t>If the output from the example was interpreted by a turtle that interpreted the b as a ball and the other symbols as blank spaces in a 1-D grid we would get a ball that moves back and forth from left to right.</w:t>
+      </w:r>
     </w:p>
     <w:p>
       <w:pPr>
         <w:pStyle w:val="Heading3"/>
       </w:pPr>
       <w:r>
+        <w:t>Pseudo L-Systems</w:t>
+      </w:r>
+    </w:p>
+    <w:p>
+      <w:r>
+        <w:t>Pseudo L-Systems allow</w:t>
+      </w:r>
+      <w:r>
+        <w:t xml:space="preserve"> predecessors to be created that are not a single symbol but instead a set of symbols, commonly called a string </w:t>
+      </w:r>
+      <w:sdt>
+        <w:sdtPr>
+          <w:id w:val="156497124"/>
+          <w:citation/>
+        </w:sdtPr>
+        <w:sdtContent>
+          <w:r>
+            <w:fldChar w:fldCharType="begin"/>
+          </w:r>
+          <w:r>
+            <w:instrText xml:space="preserve">CITATION Pru86 \p 250 \l 2057 </w:instrText>
+          </w:r>
+          <w:r>
+            <w:fldChar w:fldCharType="separate"/>
+          </w:r>
+          <w:r>
+            <w:rPr>
+              <w:noProof/>
+            </w:rPr>
+            <w:t>(Prusinkiewicz, Graphical Applications of L-systems, 1986, p. 250)</w:t>
+          </w:r>
+          <w:r>
+            <w:fldChar w:fldCharType="end"/>
+          </w:r>
+        </w:sdtContent>
+      </w:sdt>
+      <w:r>
+        <w:t>. This means that rules can replace whole strings instead of being limited to single symbols. This is similar to context-sensitive L-Systems in that a pattern of symbols is required for a rule to be applied but differs in that the entire pattern is replaced rather than a single symbol.</w:t>
+      </w:r>
+    </w:p>
+    <w:p>
+      <w:r>
+        <w:lastRenderedPageBreak/>
+        <w:drawing>
+          <wp:inline distT="0" distB="0" distL="0" distR="0" wp14:anchorId="1B39823E" wp14:editId="0B910AA3">
+            <wp:extent cx="5220429" cy="4124901"/>
+            <wp:effectExtent l="0" t="0" r="0" b="9525"/>
+            <wp:docPr id="440021963" name="Picture 1" descr="A screenshot of a computer program&#10;&#10;AI-generated content may be incorrect."/>
+            <wp:cNvGraphicFramePr>
+              <a:graphicFrameLocks xmlns:a="http://schemas.openxmlformats.org/drawingml/2006/main" noChangeAspect="1"/>
+            </wp:cNvGraphicFramePr>
+            <a:graphic xmlns:a="http://schemas.openxmlformats.org/drawingml/2006/main">
+              <a:graphicData uri="http://schemas.openxmlformats.org/drawingml/2006/picture">
+                <pic:pic xmlns:pic="http://schemas.openxmlformats.org/drawingml/2006/picture">
+                  <pic:nvPicPr>
+                    <pic:cNvPr id="440021963" name="Picture 1" descr="A screenshot of a computer program&#10;&#10;AI-generated content may be incorrect."/>
+                    <pic:cNvPicPr/>
+                  </pic:nvPicPr>
+                  <pic:blipFill>
+                    <a:blip r:embed="rId14"/>
+                    <a:stretch>
+                      <a:fillRect/>
+                    </a:stretch>
+                  </pic:blipFill>
+                  <pic:spPr>
+                    <a:xfrm>
+                      <a:off x="0" y="0"/>
+                      <a:ext cx="5220429" cy="4124901"/>
+                    </a:xfrm>
+                    <a:prstGeom prst="rect">
+                      <a:avLst/>
+                    </a:prstGeom>
+                  </pic:spPr>
+                </pic:pic>
+              </a:graphicData>
+            </a:graphic>
+          </wp:inline>
+        </w:drawing>
+      </w:r>
+    </w:p>
+    <w:p>
+      <w:r>
+        <w:t>This example gives some hope to the idea that L-Systems could be used to generate textual content although multiple types of system would need to be combined to produce anything useful.</w:t>
+      </w:r>
+    </w:p>
+    <w:p>
+      <w:pPr>
+        <w:pStyle w:val="Heading3"/>
+      </w:pPr>
+      <w:r>
+        <w:t>Parametric L-Systems</w:t>
+      </w:r>
+    </w:p>
+    <w:p>
+      <w:r>
+        <w:rPr>
+          <w:sz w:val="24"/>
+          <w:szCs w:val="24"/>
+        </w:rPr>
+        <w:t>P</w:t>
+      </w:r>
+      <w:r>
+        <w:rPr>
+          <w:sz w:val="24"/>
+          <w:szCs w:val="24"/>
+        </w:rPr>
+        <w:t>arametric L-Systems</w:t>
+      </w:r>
+      <w:r>
+        <w:rPr>
+          <w:sz w:val="24"/>
+          <w:szCs w:val="24"/>
+        </w:rPr>
+        <w:t xml:space="preserve"> allow</w:t>
+      </w:r>
+      <w:r>
+        <w:rPr>
+          <w:sz w:val="24"/>
+          <w:szCs w:val="24"/>
+        </w:rPr>
+        <w:t xml:space="preserve"> parameters or variables </w:t>
+      </w:r>
+      <w:r>
+        <w:rPr>
+          <w:sz w:val="24"/>
+          <w:szCs w:val="24"/>
+        </w:rPr>
+        <w:t xml:space="preserve">to </w:t>
+      </w:r>
+      <w:r>
+        <w:rPr>
+          <w:sz w:val="24"/>
+          <w:szCs w:val="24"/>
+        </w:rPr>
+        <w:t xml:space="preserve">be associated </w:t>
+      </w:r>
+      <w:r>
+        <w:rPr>
+          <w:sz w:val="24"/>
+          <w:szCs w:val="24"/>
+        </w:rPr>
+        <w:t xml:space="preserve">with </w:t>
+      </w:r>
+      <w:r>
+        <w:rPr>
+          <w:sz w:val="24"/>
+          <w:szCs w:val="24"/>
+        </w:rPr>
+        <w:t xml:space="preserve">symbols </w:t>
+      </w:r>
+      <w:r>
+        <w:rPr>
+          <w:sz w:val="24"/>
+          <w:szCs w:val="24"/>
+        </w:rPr>
+        <w:t xml:space="preserve">in </w:t>
+      </w:r>
+      <w:r>
+        <w:rPr>
+          <w:sz w:val="24"/>
+          <w:szCs w:val="24"/>
+        </w:rPr>
+        <w:t>the string being operated on</w:t>
+      </w:r>
+      <w:r>
+        <w:rPr>
+          <w:sz w:val="24"/>
+          <w:szCs w:val="24"/>
+        </w:rPr>
+        <w:t>.</w:t>
+      </w:r>
+      <w:r>
+        <w:rPr>
+          <w:sz w:val="24"/>
+          <w:szCs w:val="24"/>
+        </w:rPr>
+        <w:t xml:space="preserve"> </w:t>
+      </w:r>
+      <w:r>
+        <w:rPr>
+          <w:sz w:val="24"/>
+          <w:szCs w:val="24"/>
+        </w:rPr>
+        <w:t>This allows</w:t>
+      </w:r>
+      <w:r>
+        <w:rPr>
+          <w:sz w:val="24"/>
+          <w:szCs w:val="24"/>
+        </w:rPr>
+        <w:t xml:space="preserve"> arithmetic operations </w:t>
+      </w:r>
+      <w:r>
+        <w:rPr>
+          <w:sz w:val="24"/>
+          <w:szCs w:val="24"/>
+        </w:rPr>
+        <w:t>to</w:t>
+      </w:r>
+      <w:r>
+        <w:rPr>
+          <w:sz w:val="24"/>
+          <w:szCs w:val="24"/>
+        </w:rPr>
+        <w:t xml:space="preserve"> be performed upon these values in rewriting rules</w:t>
+      </w:r>
+      <w:r>
+        <w:rPr>
+          <w:sz w:val="24"/>
+          <w:szCs w:val="24"/>
+        </w:rPr>
+        <w:t xml:space="preserve"> and a turtle can then interpret the parameters </w:t>
+      </w:r>
+      <w:r>
+        <w:rPr>
+          <w:sz w:val="24"/>
+          <w:szCs w:val="24"/>
+        </w:rPr>
+        <w:t>depending on what is desired</w:t>
+      </w:r>
+      <w:r>
+        <w:rPr>
+          <w:sz w:val="24"/>
+          <w:szCs w:val="24"/>
+        </w:rPr>
+        <w:t xml:space="preserve"> </w:t>
+      </w:r>
+      <w:sdt>
+        <w:sdtPr>
+          <w:rPr>
+            <w:sz w:val="24"/>
+            <w:szCs w:val="24"/>
+          </w:rPr>
+          <w:id w:val="-1234304825"/>
+          <w:citation/>
+        </w:sdtPr>
+        <w:sdtContent>
+          <w:r>
+            <w:rPr>
+              <w:sz w:val="24"/>
+              <w:szCs w:val="24"/>
+            </w:rPr>
+            <w:fldChar w:fldCharType="begin"/>
+          </w:r>
+          <w:r>
+            <w:rPr>
+              <w:sz w:val="24"/>
+              <w:szCs w:val="24"/>
+            </w:rPr>
+            <w:instrText xml:space="preserve">CITATION Pru90 \p 40-42 \l 2057 </w:instrText>
+          </w:r>
+          <w:r>
+            <w:rPr>
+              <w:sz w:val="24"/>
+              <w:szCs w:val="24"/>
+            </w:rPr>
+            <w:fldChar w:fldCharType="separate"/>
+          </w:r>
+          <w:r>
+            <w:rPr>
+              <w:noProof/>
+              <w:sz w:val="24"/>
+              <w:szCs w:val="24"/>
+            </w:rPr>
+            <w:t>(Prusinkiewicz &amp; Lindenmayer, The Algorithmic Beauty of Plants, 1990, pp. 40-42)</w:t>
+          </w:r>
+          <w:r>
+            <w:rPr>
+              <w:sz w:val="24"/>
+              <w:szCs w:val="24"/>
+            </w:rPr>
+            <w:fldChar w:fldCharType="end"/>
+          </w:r>
+        </w:sdtContent>
+      </w:sdt>
+      <w:r>
+        <w:rPr>
+          <w:sz w:val="24"/>
+          <w:szCs w:val="24"/>
+        </w:rPr>
+        <w:t>.</w:t>
+      </w:r>
+      <w:r>
+        <w:rPr>
+          <w:sz w:val="24"/>
+          <w:szCs w:val="24"/>
+        </w:rPr>
+        <w:t xml:space="preserve"> </w:t>
+      </w:r>
+      <w:r>
+        <w:rPr>
+          <w:sz w:val="24"/>
+          <w:szCs w:val="24"/>
+        </w:rPr>
+        <w:t>A</w:t>
+      </w:r>
+      <w:r>
+        <w:rPr>
+          <w:sz w:val="24"/>
+          <w:szCs w:val="24"/>
+        </w:rPr>
+        <w:t xml:space="preserve"> simple example being the thickness of a line that is drawn allowing simulation of plants becoming thicker at their base as they grow by increasing this parameter on each iteration.</w:t>
+      </w:r>
+    </w:p>
+    <w:p>
+      <w:pPr>
+        <w:pStyle w:val="Heading3"/>
+      </w:pPr>
+      <w:r>
+        <w:t>Extended</w:t>
+      </w:r>
+      <w:r>
+        <w:t xml:space="preserve"> L-Systems</w:t>
+      </w:r>
+    </w:p>
+    <w:p>
+      <w:pPr>
+        <w:spacing w:after="160"/>
+        <w:rPr>
+          <w:sz w:val="24"/>
+          <w:szCs w:val="24"/>
+        </w:rPr>
+      </w:pPr>
+      <w:r>
+        <w:rPr>
+          <w:sz w:val="24"/>
+          <w:szCs w:val="24"/>
+        </w:rPr>
+        <w:t xml:space="preserve">An </w:t>
+      </w:r>
+      <w:r>
+        <w:rPr>
+          <w:sz w:val="24"/>
+          <w:szCs w:val="24"/>
+        </w:rPr>
+        <w:t>Extended L-systems</w:t>
+      </w:r>
+      <w:r>
+        <w:rPr>
+          <w:sz w:val="24"/>
+          <w:szCs w:val="24"/>
+        </w:rPr>
+        <w:t xml:space="preserve"> is </w:t>
+      </w:r>
+      <w:r>
+        <w:rPr>
+          <w:sz w:val="24"/>
+          <w:szCs w:val="24"/>
+        </w:rPr>
+        <w:t xml:space="preserve">where </w:t>
+      </w:r>
+      <w:r>
+        <w:rPr>
+          <w:sz w:val="24"/>
+          <w:szCs w:val="24"/>
+        </w:rPr>
+        <w:t>a</w:t>
+      </w:r>
+      <w:r>
+        <w:rPr>
+          <w:sz w:val="24"/>
+          <w:szCs w:val="24"/>
+        </w:rPr>
+        <w:t xml:space="preserve"> parametric L-System produces a generic template </w:t>
+      </w:r>
+      <w:r>
+        <w:rPr>
+          <w:sz w:val="24"/>
+          <w:szCs w:val="24"/>
+        </w:rPr>
+        <w:t>with parameters unassigned,</w:t>
+      </w:r>
+      <w:r>
+        <w:rPr>
+          <w:sz w:val="24"/>
+          <w:szCs w:val="24"/>
+        </w:rPr>
+        <w:t xml:space="preserve"> a second step is performed where the parameters of the L-System are </w:t>
+      </w:r>
+      <w:r>
+        <w:rPr>
+          <w:sz w:val="24"/>
+          <w:szCs w:val="24"/>
+        </w:rPr>
+        <w:t>set</w:t>
+      </w:r>
+      <w:r>
+        <w:rPr>
+          <w:sz w:val="24"/>
+          <w:szCs w:val="24"/>
+        </w:rPr>
+        <w:t xml:space="preserve"> by </w:t>
+      </w:r>
+      <w:r>
+        <w:rPr>
+          <w:sz w:val="24"/>
+          <w:szCs w:val="24"/>
+        </w:rPr>
+        <w:t xml:space="preserve">a </w:t>
+      </w:r>
+      <w:r>
+        <w:rPr>
+          <w:sz w:val="24"/>
+          <w:szCs w:val="24"/>
+        </w:rPr>
+        <w:t>function to bring the</w:t>
+      </w:r>
+      <w:r>
+        <w:rPr>
+          <w:sz w:val="24"/>
+          <w:szCs w:val="24"/>
+        </w:rPr>
+        <w:t xml:space="preserve"> L-System</w:t>
+      </w:r>
+      <w:r>
+        <w:rPr>
+          <w:sz w:val="24"/>
+          <w:szCs w:val="24"/>
+        </w:rPr>
+        <w:t xml:space="preserve"> with</w:t>
+      </w:r>
+      <w:r>
+        <w:rPr>
+          <w:sz w:val="24"/>
+          <w:szCs w:val="24"/>
+        </w:rPr>
+        <w:t>in</w:t>
+      </w:r>
+      <w:r>
+        <w:rPr>
+          <w:sz w:val="24"/>
+          <w:szCs w:val="24"/>
+        </w:rPr>
+        <w:t xml:space="preserve"> specific </w:t>
+      </w:r>
+      <w:r>
+        <w:rPr>
+          <w:sz w:val="24"/>
+          <w:szCs w:val="24"/>
+        </w:rPr>
+        <w:t xml:space="preserve">global </w:t>
+      </w:r>
+      <w:r>
+        <w:rPr>
+          <w:sz w:val="24"/>
+          <w:szCs w:val="24"/>
+        </w:rPr>
+        <w:t>goals</w:t>
+      </w:r>
+      <w:r>
+        <w:rPr>
+          <w:sz w:val="24"/>
+          <w:szCs w:val="24"/>
+        </w:rPr>
+        <w:t xml:space="preserve"> and, finally, a third </w:t>
+      </w:r>
+      <w:r>
+        <w:rPr>
+          <w:sz w:val="24"/>
+          <w:szCs w:val="24"/>
+        </w:rPr>
+        <w:lastRenderedPageBreak/>
+        <w:t>function modifies the parameters to keep them within local constraints.</w:t>
+      </w:r>
+      <w:r>
+        <w:rPr>
+          <w:sz w:val="24"/>
+          <w:szCs w:val="24"/>
+        </w:rPr>
+        <w:t xml:space="preserve"> </w:t>
+      </w:r>
+      <w:r>
+        <w:rPr>
+          <w:sz w:val="24"/>
+          <w:szCs w:val="24"/>
+        </w:rPr>
+        <w:t>This</w:t>
+      </w:r>
+      <w:r>
+        <w:rPr>
+          <w:sz w:val="24"/>
+          <w:szCs w:val="24"/>
+        </w:rPr>
+        <w:t xml:space="preserve"> allow</w:t>
+      </w:r>
+      <w:r>
+        <w:rPr>
+          <w:sz w:val="24"/>
+          <w:szCs w:val="24"/>
+        </w:rPr>
+        <w:t>s</w:t>
+      </w:r>
+      <w:r>
+        <w:rPr>
+          <w:sz w:val="24"/>
+          <w:szCs w:val="24"/>
+        </w:rPr>
+        <w:t xml:space="preserve"> the output of the L-System to be modified without changing its rule set</w:t>
+      </w:r>
+      <w:sdt>
+        <w:sdtPr>
+          <w:id w:val="-1139574062"/>
+          <w:citation/>
+        </w:sdtPr>
+        <w:sdtContent>
+          <w:r>
+            <w:rPr>
+              <w:sz w:val="24"/>
+              <w:szCs w:val="24"/>
+            </w:rPr>
+            <w:fldChar w:fldCharType="begin"/>
+          </w:r>
+          <w:r>
+            <w:rPr>
+              <w:sz w:val="24"/>
+              <w:szCs w:val="24"/>
+            </w:rPr>
+            <w:instrText xml:space="preserve">CITATION Par01 \p 303 \l 2057 </w:instrText>
+          </w:r>
+          <w:r>
+            <w:rPr>
+              <w:sz w:val="24"/>
+              <w:szCs w:val="24"/>
+            </w:rPr>
+            <w:fldChar w:fldCharType="separate"/>
+          </w:r>
+          <w:r>
+            <w:rPr>
+              <w:noProof/>
+              <w:sz w:val="24"/>
+              <w:szCs w:val="24"/>
+            </w:rPr>
+            <w:t xml:space="preserve"> </w:t>
+          </w:r>
+          <w:r>
+            <w:rPr>
+              <w:noProof/>
+              <w:sz w:val="24"/>
+              <w:szCs w:val="24"/>
+            </w:rPr>
+            <w:t>(Parish &amp; Müller, 2001, p. 303)</w:t>
+          </w:r>
+          <w:r>
+            <w:rPr>
+              <w:sz w:val="24"/>
+              <w:szCs w:val="24"/>
+            </w:rPr>
+            <w:fldChar w:fldCharType="end"/>
+          </w:r>
+        </w:sdtContent>
+      </w:sdt>
+      <w:r>
+        <w:rPr>
+          <w:sz w:val="24"/>
+          <w:szCs w:val="24"/>
+        </w:rPr>
+        <w:t>.</w:t>
+      </w:r>
+      <w:r>
+        <w:rPr>
+          <w:sz w:val="24"/>
+          <w:szCs w:val="24"/>
+        </w:rPr>
+        <w:t xml:space="preserve"> Examples of global goals might be that there can only be a certain number of a specific symbol or that </w:t>
+      </w:r>
+      <w:r>
+        <w:rPr>
+          <w:sz w:val="24"/>
+          <w:szCs w:val="24"/>
+        </w:rPr>
+        <w:t>all instances of a specific type of generated object should have a specific scale defined by a parameter of the L-System</w:t>
+      </w:r>
+      <w:r>
+        <w:rPr>
+          <w:sz w:val="24"/>
+          <w:szCs w:val="24"/>
+        </w:rPr>
+        <w:t>. Examples of local constraints might be that 2 generated objects must be a minimum distance apart or that an object must fit within a certain space.</w:t>
+      </w:r>
+    </w:p>
+    <w:p>
+      <w:pPr>
+        <w:spacing w:after="160"/>
+        <w:rPr>
+          <w:sz w:val="24"/>
+          <w:szCs w:val="24"/>
+        </w:rPr>
+      </w:pPr>
+      <w:r>
+        <w:rPr>
+          <w:noProof/>
+        </w:rPr>
+        <w:drawing>
+          <wp:inline distT="0" distB="0" distL="0" distR="0" wp14:anchorId="26C26C6B" wp14:editId="60059B21">
+            <wp:extent cx="5035137" cy="1969204"/>
+            <wp:effectExtent l="0" t="0" r="0" b="0"/>
+            <wp:docPr id="1616898013" name="Picture 1" descr="A diagram of a goal&#10;&#10;AI-generated content may be incorrect."/>
+            <wp:cNvGraphicFramePr>
+              <a:graphicFrameLocks xmlns:a="http://schemas.openxmlformats.org/drawingml/2006/main" noChangeAspect="1"/>
+            </wp:cNvGraphicFramePr>
+            <a:graphic xmlns:a="http://schemas.openxmlformats.org/drawingml/2006/main">
+              <a:graphicData uri="http://schemas.openxmlformats.org/drawingml/2006/picture">
+                <pic:pic xmlns:pic="http://schemas.openxmlformats.org/drawingml/2006/picture">
+                  <pic:nvPicPr>
+                    <pic:cNvPr id="1616898013" name="Picture 1" descr="A diagram of a goal&#10;&#10;AI-generated content may be incorrect."/>
+                    <pic:cNvPicPr/>
+                  </pic:nvPicPr>
+                  <pic:blipFill>
+                    <a:blip r:embed="rId15"/>
+                    <a:stretch>
+                      <a:fillRect/>
+                    </a:stretch>
+                  </pic:blipFill>
+                  <pic:spPr>
+                    <a:xfrm>
+                      <a:off x="0" y="0"/>
+                      <a:ext cx="5044874" cy="1973012"/>
+                    </a:xfrm>
+                    <a:prstGeom prst="rect">
+                      <a:avLst/>
+                    </a:prstGeom>
+                  </pic:spPr>
+                </pic:pic>
+              </a:graphicData>
+            </a:graphic>
+          </wp:inline>
+        </w:drawing>
+      </w:r>
+    </w:p>
+    <w:p>
+      <w:pPr>
+        <w:spacing w:after="160"/>
+        <w:rPr>
+          <w:sz w:val="24"/>
+          <w:szCs w:val="24"/>
+        </w:rPr>
+      </w:pPr>
+      <w:sdt>
+        <w:sdtPr>
+          <w:id w:val="-1698383881"/>
+          <w:citation/>
+        </w:sdtPr>
+        <w:sdtContent>
+          <w:r>
+            <w:rPr>
+              <w:sz w:val="24"/>
+              <w:szCs w:val="24"/>
+            </w:rPr>
+            <w:fldChar w:fldCharType="begin"/>
+          </w:r>
+          <w:r>
+            <w:rPr>
+              <w:sz w:val="24"/>
+              <w:szCs w:val="24"/>
+            </w:rPr>
+            <w:instrText xml:space="preserve">CITATION Par01 \l 2057 </w:instrText>
+          </w:r>
+          <w:r>
+            <w:rPr>
+              <w:sz w:val="24"/>
+              <w:szCs w:val="24"/>
+            </w:rPr>
+            <w:fldChar w:fldCharType="separate"/>
+          </w:r>
+          <w:r>
+            <w:rPr>
+              <w:noProof/>
+              <w:sz w:val="24"/>
+              <w:szCs w:val="24"/>
+            </w:rPr>
+            <w:t xml:space="preserve"> (Parish &amp; Müller, 2001)</w:t>
+          </w:r>
+          <w:r>
+            <w:rPr>
+              <w:sz w:val="24"/>
+              <w:szCs w:val="24"/>
+            </w:rPr>
+            <w:fldChar w:fldCharType="end"/>
+          </w:r>
+        </w:sdtContent>
+      </w:sdt>
+      <w:r>
+        <w:rPr>
+          <w:sz w:val="24"/>
+          <w:szCs w:val="24"/>
+        </w:rPr>
+        <w:t>.</w:t>
+      </w:r>
+      <w:r>
+        <w:rPr>
+          <w:sz w:val="24"/>
+          <w:szCs w:val="24"/>
+        </w:rPr>
+        <w:t xml:space="preserve"> P 303. “Functions applied to a successor”</w:t>
+      </w:r>
+      <w:r>
+        <w:rPr>
+          <w:sz w:val="24"/>
+          <w:szCs w:val="24"/>
+        </w:rPr>
+        <w:t xml:space="preserve"> !!!TODO!!!</w:t>
+      </w:r>
+    </w:p>
+    <w:p>
+      <w:pPr>
+        <w:pStyle w:val="Heading3"/>
+      </w:pPr>
+      <w:r>
+        <w:t xml:space="preserve">Turtle </w:t>
+      </w:r>
+      <w:r>
+        <w:t>Rendering</w:t>
+      </w:r>
+    </w:p>
+    <w:p>
+      <w:r>
+        <w:t>Turtles can interpret the output of an L-System in any way a programmer desires</w:t>
+      </w:r>
+      <w:r>
+        <w:t xml:space="preserve">, depending on how they </w:t>
+      </w:r>
+      <w:r>
+        <w:t>implement it, however, two common conventions are edge rewriting and node rewriting.</w:t>
+      </w:r>
+    </w:p>
+    <w:p>
+      <w:r>
+        <w:rPr>
+          <w:noProof/>
+        </w:rPr>
+        <w:drawing>
+          <wp:inline distT="0" distB="0" distL="0" distR="0" wp14:anchorId="4989CDD4" wp14:editId="6BC643A5">
+            <wp:extent cx="4227616" cy="2407632"/>
+            <wp:effectExtent l="0" t="0" r="1905" b="0"/>
+            <wp:docPr id="649780848" name="Picture 3"/>
+            <wp:cNvGraphicFramePr>
+              <a:graphicFrameLocks xmlns:a="http://schemas.openxmlformats.org/drawingml/2006/main" noChangeAspect="1"/>
+            </wp:cNvGraphicFramePr>
+            <a:graphic xmlns:a="http://schemas.openxmlformats.org/drawingml/2006/main">
+              <a:graphicData uri="http://schemas.openxmlformats.org/drawingml/2006/picture">
+                <pic:pic xmlns:pic="http://schemas.openxmlformats.org/drawingml/2006/picture">
+                  <pic:nvPicPr>
+                    <pic:cNvPr id="0" name="Picture 1"/>
+                    <pic:cNvPicPr>
+                      <a:picLocks noChangeAspect="1" noChangeArrowheads="1"/>
+                    </pic:cNvPicPr>
+                  </pic:nvPicPr>
+                  <pic:blipFill>
+                    <a:blip r:embed="rId16">
+                      <a:extLst>
+                        <a:ext uri="{28A0092B-C50C-407E-A947-70E740481C1C}">
+                          <a14:useLocalDpi xmlns:a14="http://schemas.microsoft.com/office/drawing/2010/main" val="0"/>
+                        </a:ext>
+                      </a:extLst>
+                    </a:blip>
+                    <a:srcRect/>
+                    <a:stretch>
+                      <a:fillRect/>
+                    </a:stretch>
+                  </pic:blipFill>
+                  <pic:spPr bwMode="auto">
+                    <a:xfrm>
+                      <a:off x="0" y="0"/>
+                      <a:ext cx="4325177" cy="2463193"/>
+                    </a:xfrm>
+                    <a:prstGeom prst="rect">
+                      <a:avLst/>
+                    </a:prstGeom>
+                    <a:noFill/>
+                    <a:ln>
+                      <a:noFill/>
+                    </a:ln>
+                  </pic:spPr>
+                </pic:pic>
+              </a:graphicData>
+            </a:graphic>
+          </wp:inline>
+        </w:drawing>
+      </w:r>
+      <w:r>
+        <w:t>p603 L-Systems and Procedural Generation of Virtual Game Maze Sceneries</w:t>
+      </w:r>
+    </w:p>
+    <w:p/>
+    <w:p>
+      <w:r>
+        <w:t>Turtles are not limited to 2 dimensions but can in fact support any number of dimensions as long as every rotation operation required to navigate the space is implemented which for the case of 3 dimensions are yaw, pitch and roll.</w:t>
+      </w:r>
+    </w:p>
+    <w:p>
+      <w:r>
+        <w:t xml:space="preserve">Timed DOL-Systems can be used to produce animations of plant development. This works by assigning each symbol an age parameter that increases over time and a terminal age where any production rules that apply are executed. The L-System can then be queried for it’s state at a specific time which will provide a set of symbols all with ages that can be used to render a plant at any stage of development </w:t>
+      </w:r>
+      <w:sdt>
+        <w:sdtPr>
+          <w:id w:val="-907063312"/>
+          <w:citation/>
+        </w:sdtPr>
+        <w:sdtContent>
+          <w:r>
+            <w:fldChar w:fldCharType="begin"/>
+          </w:r>
+          <w:r>
+            <w:instrText xml:space="preserve">CITATION Pru90 \p 133-139 \l 2057 </w:instrText>
+          </w:r>
+          <w:r>
+            <w:fldChar w:fldCharType="separate"/>
+          </w:r>
+          <w:r>
+            <w:rPr>
+              <w:noProof/>
+            </w:rPr>
+            <w:t>(Prusinkiewicz &amp; Lindenmayer, The Algorithmic Beauty of Plants, 1990, pp. 133-139)</w:t>
+          </w:r>
+          <w:r>
+            <w:fldChar w:fldCharType="end"/>
+          </w:r>
+        </w:sdtContent>
+      </w:sdt>
+      <w:r>
+        <w:t>.</w:t>
+      </w:r>
+    </w:p>
+    <w:p>
+      <w:pPr>
+        <w:pStyle w:val="Heading2"/>
+      </w:pPr>
+      <w:r>
         <w:t>Botanical Modelling</w:t>
       </w:r>
     </w:p>
     <w:p>
       <w:pPr>
-        <w:pStyle w:val="Heading3"/>
-      </w:pPr>
-      <w:r>
-        <w:t>Cities</w:t>
-      </w:r>
-    </w:p>
-    <w:p>
-      <w:pPr>
-        <w:pStyle w:val="Heading3"/>
-      </w:pPr>
-      <w:r>
-        <w:t>River Deltas</w:t>
-      </w:r>
-    </w:p>
-    <w:p>
-      <w:pPr>
-        <w:rPr>
-          <w:sz w:val="24"/>
-          <w:szCs w:val="24"/>
-        </w:rPr>
-      </w:pPr>
-      <w:r>
-        <w:rPr>
-          <w:sz w:val="24"/>
-          <w:szCs w:val="24"/>
-        </w:rPr>
-        <w:t>Extensive literature exists for solutions that use L-Systems to produce plants and trees</w:t>
-      </w:r>
-      <w:r>
-        <w:rPr>
-          <w:sz w:val="24"/>
-          <w:szCs w:val="24"/>
-        </w:rPr>
-        <w:t xml:space="preserve">. </w:t>
-      </w:r>
+        <w:rPr>
+          <w:sz w:val="24"/>
+          <w:szCs w:val="24"/>
+        </w:rPr>
+      </w:pPr>
       <w:r>
         <w:rPr>
           <w:sz w:val="24"/>
@@ -5221,27 +6330,6 @@
           <w:sz w:val="24"/>
           <w:szCs w:val="24"/>
         </w:rPr>
-        <w:t xml:space="preserve"> introduces the concept of L-Systems as a </w:t>
-      </w:r>
-      <w:r>
-        <w:rPr>
-          <w:sz w:val="24"/>
-          <w:szCs w:val="24"/>
-        </w:rPr>
-        <w:t>parallel string</w:t>
-      </w:r>
-      <w:r>
-        <w:rPr>
-          <w:sz w:val="24"/>
-          <w:szCs w:val="24"/>
-        </w:rPr>
-        <w:t xml:space="preserve"> rewriting algorithm, presenting many examples of how they can be used with the combination of a turtle renderer to produce beautiful visuals of plants and trees. Further it introduces multiple types of L-System including parametric L-Systems where parameters or variables can be associated with the symbols within the string being operated on and thus arithmetic operations can be performed upon these values in rewriting rules, and stochastic L-Systems where a symbol is added to the alphabet to represent a random value which can be used to add variation to generated plants.</w:t>
-      </w:r>
-      <w:r>
-        <w:rPr>
-          <w:sz w:val="24"/>
-          <w:szCs w:val="24"/>
-        </w:rPr>
         <w:t xml:space="preserve"> </w:t>
       </w:r>
       <w:r>
@@ -5249,15 +6337,231 @@
           <w:sz w:val="24"/>
           <w:szCs w:val="24"/>
         </w:rPr>
-        <w:t xml:space="preserve">Another paper uses genetic algorithms alongside L-Systems to produce plants for use in games. The initial parameters for each L-System are generated and then the L-Systems are allowed to develop with a user defined fitness function being used to determine which plants will pass </w:t>
-      </w:r>
-      <w:r>
-        <w:rPr>
-          <w:sz w:val="24"/>
-          <w:szCs w:val="24"/>
-        </w:rPr>
-        <w:lastRenderedPageBreak/>
-        <w:t>their genome on to the next generation. This continues until a user-defined number of generations is simulated</w:t>
+        <w:t>presents</w:t>
+      </w:r>
+      <w:r>
+        <w:rPr>
+          <w:sz w:val="24"/>
+          <w:szCs w:val="24"/>
+        </w:rPr>
+        <w:t xml:space="preserve"> many examples of how </w:t>
+      </w:r>
+      <w:r>
+        <w:rPr>
+          <w:sz w:val="24"/>
+          <w:szCs w:val="24"/>
+        </w:rPr>
+        <w:t xml:space="preserve">many differing forms and versions of </w:t>
+      </w:r>
+      <w:r>
+        <w:rPr>
+          <w:sz w:val="24"/>
+          <w:szCs w:val="24"/>
+        </w:rPr>
+        <w:t>L-Systems</w:t>
+      </w:r>
+      <w:r>
+        <w:rPr>
+          <w:sz w:val="24"/>
+          <w:szCs w:val="24"/>
+        </w:rPr>
+        <w:t xml:space="preserve"> can be used with the combination of a turtle renderer to produce beautiful visuals of</w:t>
+      </w:r>
+      <w:r>
+        <w:rPr>
+          <w:sz w:val="24"/>
+          <w:szCs w:val="24"/>
+        </w:rPr>
+        <w:t>:</w:t>
+      </w:r>
+    </w:p>
+    <w:p>
+      <w:pPr>
+        <w:pStyle w:val="ListParagraph"/>
+        <w:numPr>
+          <w:ilvl w:val="0"/>
+          <w:numId w:val="27"/>
+        </w:numPr>
+        <w:rPr>
+          <w:sz w:val="24"/>
+          <w:szCs w:val="24"/>
+        </w:rPr>
+      </w:pPr>
+      <w:r>
+        <w:rPr>
+          <w:sz w:val="24"/>
+          <w:szCs w:val="24"/>
+        </w:rPr>
+        <w:t>Grasses, flowers, ferns and bushes</w:t>
+      </w:r>
+      <w:r>
+        <w:rPr>
+          <w:sz w:val="24"/>
+          <w:szCs w:val="24"/>
+        </w:rPr>
+        <w:t>.</w:t>
+      </w:r>
+    </w:p>
+    <w:p>
+      <w:pPr>
+        <w:pStyle w:val="ListParagraph"/>
+        <w:numPr>
+          <w:ilvl w:val="0"/>
+          <w:numId w:val="27"/>
+        </w:numPr>
+        <w:rPr>
+          <w:sz w:val="24"/>
+          <w:szCs w:val="24"/>
+        </w:rPr>
+      </w:pPr>
+      <w:r>
+        <w:rPr>
+          <w:sz w:val="24"/>
+          <w:szCs w:val="24"/>
+        </w:rPr>
+        <w:t>Trees</w:t>
+      </w:r>
+      <w:r>
+        <w:rPr>
+          <w:sz w:val="24"/>
+          <w:szCs w:val="24"/>
+        </w:rPr>
+        <w:t>, fruits, seeds and nuts.</w:t>
+      </w:r>
+    </w:p>
+    <w:p>
+      <w:pPr>
+        <w:pStyle w:val="ListParagraph"/>
+        <w:numPr>
+          <w:ilvl w:val="0"/>
+          <w:numId w:val="27"/>
+        </w:numPr>
+        <w:rPr>
+          <w:sz w:val="24"/>
+          <w:szCs w:val="24"/>
+        </w:rPr>
+      </w:pPr>
+      <w:r>
+        <w:rPr>
+          <w:sz w:val="24"/>
+          <w:szCs w:val="24"/>
+        </w:rPr>
+        <w:t>Specific arrangements of lateral organs</w:t>
+      </w:r>
+      <w:r>
+        <w:rPr>
+          <w:sz w:val="24"/>
+          <w:szCs w:val="24"/>
+        </w:rPr>
+        <w:t xml:space="preserve"> </w:t>
+      </w:r>
+      <w:r>
+        <w:rPr>
+          <w:sz w:val="24"/>
+          <w:szCs w:val="24"/>
+        </w:rPr>
+        <w:t>(</w:t>
+      </w:r>
+      <w:r>
+        <w:rPr>
+          <w:sz w:val="24"/>
+          <w:szCs w:val="24"/>
+        </w:rPr>
+        <w:t>leaves on a stem, composite flowers, etc).</w:t>
+      </w:r>
+    </w:p>
+    <w:p>
+      <w:pPr>
+        <w:pStyle w:val="ListParagraph"/>
+        <w:numPr>
+          <w:ilvl w:val="0"/>
+          <w:numId w:val="27"/>
+        </w:numPr>
+        <w:rPr>
+          <w:sz w:val="24"/>
+          <w:szCs w:val="24"/>
+        </w:rPr>
+      </w:pPr>
+      <w:r>
+        <w:rPr>
+          <w:sz w:val="24"/>
+          <w:szCs w:val="24"/>
+        </w:rPr>
+        <w:t>3D cellular structures</w:t>
+      </w:r>
+      <w:r>
+        <w:rPr>
+          <w:sz w:val="24"/>
+          <w:szCs w:val="24"/>
+        </w:rPr>
+        <w:t xml:space="preserve"> and microbiological phenomena.</w:t>
+      </w:r>
+    </w:p>
+    <w:p>
+      <w:pPr>
+        <w:pStyle w:val="Heading3"/>
+      </w:pPr>
+      <w:r>
+        <w:t>Combining L-Systems with genetic algorithms</w:t>
+      </w:r>
+    </w:p>
+    <w:p>
+      <w:pPr>
+        <w:rPr>
+          <w:sz w:val="24"/>
+          <w:szCs w:val="24"/>
+        </w:rPr>
+      </w:pPr>
+      <w:r>
+        <w:t xml:space="preserve">Genetic algorithms use a virtual approximation of the process of evolution to select candidates using a fitness function and combine them similarly to how genes from both parents are combined in </w:t>
+      </w:r>
+      <w:r>
+        <w:t>the</w:t>
+      </w:r>
+      <w:r>
+        <w:t xml:space="preserve"> child in nature. </w:t>
+      </w:r>
+      <w:r>
+        <w:rPr>
+          <w:sz w:val="24"/>
+          <w:szCs w:val="24"/>
+        </w:rPr>
+        <w:t>The initial parameters for each L-System are</w:t>
+      </w:r>
+      <w:r>
+        <w:rPr>
+          <w:sz w:val="24"/>
+          <w:szCs w:val="24"/>
+        </w:rPr>
+        <w:t xml:space="preserve"> randomly</w:t>
+      </w:r>
+      <w:r>
+        <w:rPr>
+          <w:sz w:val="24"/>
+          <w:szCs w:val="24"/>
+        </w:rPr>
+        <w:t xml:space="preserve"> generated and then the L-Systems are allowed to develop with a user defined fitness function being used to determine which plants will pass their genome on to the next generation. This continues until a user-defined number of generations </w:t>
+      </w:r>
+      <w:r>
+        <w:rPr>
+          <w:sz w:val="24"/>
+          <w:szCs w:val="24"/>
+        </w:rPr>
+        <w:t>are</w:t>
+      </w:r>
+      <w:r>
+        <w:rPr>
+          <w:sz w:val="24"/>
+          <w:szCs w:val="24"/>
+        </w:rPr>
+        <w:t xml:space="preserve"> simulated</w:t>
+      </w:r>
+      <w:r>
+        <w:rPr>
+          <w:sz w:val="24"/>
+          <w:szCs w:val="24"/>
+        </w:rPr>
+        <w:t xml:space="preserve"> at which point the user will have a population of plants to choose from</w:t>
       </w:r>
       <w:r>
         <w:rPr>
@@ -5319,69 +6623,164 @@
           <w:sz w:val="24"/>
           <w:szCs w:val="24"/>
         </w:rPr>
-        <w:t xml:space="preserve">. </w:t>
-      </w:r>
-      <w:r>
-        <w:rPr>
-          <w:sz w:val="24"/>
-          <w:szCs w:val="24"/>
-        </w:rPr>
-        <w:t xml:space="preserve">Other papers have implemented skeletal-like animation of 2D L-Systems which can produce animations to mimic gravity, wind and other physically-driven effects </w:t>
-      </w:r>
-      <w:sdt>
-        <w:sdtPr>
-          <w:rPr>
-            <w:sz w:val="24"/>
-            <w:szCs w:val="24"/>
-          </w:rPr>
-          <w:id w:val="-1957012315"/>
-          <w:citation/>
-        </w:sdtPr>
-        <w:sdtContent>
-          <w:r>
-            <w:rPr>
-              <w:sz w:val="24"/>
-              <w:szCs w:val="24"/>
-            </w:rPr>
-            <w:fldChar w:fldCharType="begin"/>
-          </w:r>
-          <w:r>
-            <w:rPr>
-              <w:sz w:val="24"/>
-              <w:szCs w:val="24"/>
-            </w:rPr>
-            <w:instrText xml:space="preserve"> CITATION Ham09 \l 2057 </w:instrText>
-          </w:r>
-          <w:r>
-            <w:rPr>
-              <w:sz w:val="24"/>
-              <w:szCs w:val="24"/>
-            </w:rPr>
-            <w:fldChar w:fldCharType="separate"/>
-          </w:r>
-          <w:r>
-            <w:rPr>
-              <w:noProof/>
-              <w:sz w:val="24"/>
-              <w:szCs w:val="24"/>
-            </w:rPr>
-            <w:t>(Hampshire, 2009)</w:t>
-          </w:r>
-          <w:r>
-            <w:rPr>
-              <w:sz w:val="24"/>
-              <w:szCs w:val="24"/>
-            </w:rPr>
-            <w:fldChar w:fldCharType="end"/>
-          </w:r>
-        </w:sdtContent>
-      </w:sdt>
-      <w:r>
-        <w:rPr>
-          <w:sz w:val="24"/>
-          <w:szCs w:val="24"/>
-        </w:rPr>
-        <w:t xml:space="preserve">, and the semantic death of plants using L-Systems by assigning a parameter to each symbol that tracks age and defining a maximum age which, when symbols reach they are replaced with symbols that represent a dead part of the plant with its own parameter that causes the part to slowly wilt and die </w:t>
+        <w:t>.</w:t>
+      </w:r>
+      <w:r>
+        <w:rPr>
+          <w:sz w:val="24"/>
+          <w:szCs w:val="24"/>
+        </w:rPr>
+        <w:t xml:space="preserve"> This is intended to produce more realistic plants by emulating the processes by which they are created in </w:t>
+      </w:r>
+      <w:r>
+        <w:rPr>
+          <w:sz w:val="24"/>
+          <w:szCs w:val="24"/>
+        </w:rPr>
+        <w:lastRenderedPageBreak/>
+        <w:t xml:space="preserve">nature, however, as noted by the author while the initial results are promising significant work is still required to include evaluation criteria </w:t>
+      </w:r>
+      <w:r>
+        <w:rPr>
+          <w:sz w:val="24"/>
+          <w:szCs w:val="24"/>
+        </w:rPr>
+        <w:t>to provide a more realistic incubation environment.</w:t>
+      </w:r>
+    </w:p>
+    <w:p>
+      <w:pPr>
+        <w:pStyle w:val="Heading3"/>
+      </w:pPr>
+      <w:r>
+        <w:t>Semantic Death of Plants</w:t>
+      </w:r>
+    </w:p>
+    <w:p>
+      <w:pPr>
+        <w:rPr>
+          <w:sz w:val="24"/>
+          <w:szCs w:val="24"/>
+        </w:rPr>
+      </w:pPr>
+      <w:r>
+        <w:rPr>
+          <w:sz w:val="24"/>
+          <w:szCs w:val="24"/>
+        </w:rPr>
+        <w:t>The s</w:t>
+      </w:r>
+      <w:r>
+        <w:rPr>
+          <w:sz w:val="24"/>
+          <w:szCs w:val="24"/>
+        </w:rPr>
+        <w:t>emantic death of plants</w:t>
+      </w:r>
+      <w:r>
+        <w:rPr>
+          <w:sz w:val="24"/>
+          <w:szCs w:val="24"/>
+        </w:rPr>
+        <w:t xml:space="preserve"> can be emulated by </w:t>
+      </w:r>
+      <w:r>
+        <w:rPr>
+          <w:sz w:val="24"/>
+          <w:szCs w:val="24"/>
+        </w:rPr>
+        <w:t>using</w:t>
+      </w:r>
+      <w:r>
+        <w:rPr>
+          <w:sz w:val="24"/>
+          <w:szCs w:val="24"/>
+        </w:rPr>
+        <w:t xml:space="preserve"> a </w:t>
+      </w:r>
+      <w:r>
+        <w:rPr>
+          <w:sz w:val="24"/>
+          <w:szCs w:val="24"/>
+        </w:rPr>
+        <w:t>parametric L-System.</w:t>
+      </w:r>
+      <w:r>
+        <w:rPr>
+          <w:sz w:val="24"/>
+          <w:szCs w:val="24"/>
+        </w:rPr>
+        <w:t xml:space="preserve"> </w:t>
+      </w:r>
+      <w:r>
+        <w:rPr>
+          <w:sz w:val="24"/>
+          <w:szCs w:val="24"/>
+        </w:rPr>
+        <w:t>A</w:t>
+      </w:r>
+      <w:r>
+        <w:rPr>
+          <w:sz w:val="24"/>
+          <w:szCs w:val="24"/>
+        </w:rPr>
+        <w:t xml:space="preserve"> parameter</w:t>
+      </w:r>
+      <w:r>
+        <w:rPr>
+          <w:sz w:val="24"/>
+          <w:szCs w:val="24"/>
+        </w:rPr>
+        <w:t xml:space="preserve"> representing vitality and another representing time or age are assigned</w:t>
+      </w:r>
+      <w:r>
+        <w:rPr>
+          <w:sz w:val="24"/>
+          <w:szCs w:val="24"/>
+        </w:rPr>
+        <w:t xml:space="preserve"> to each symbol </w:t>
+      </w:r>
+      <w:r>
+        <w:rPr>
+          <w:sz w:val="24"/>
+          <w:szCs w:val="24"/>
+        </w:rPr>
+        <w:t xml:space="preserve">and a maximum for each parameter is defined. On each </w:t>
+      </w:r>
+      <w:r>
+        <w:rPr>
+          <w:sz w:val="24"/>
+          <w:szCs w:val="24"/>
+        </w:rPr>
+        <w:t>iteration</w:t>
+      </w:r>
+      <w:r>
+        <w:rPr>
+          <w:sz w:val="24"/>
+          <w:szCs w:val="24"/>
+        </w:rPr>
+        <w:t xml:space="preserve"> the vitality and age of each symbol is incremented and the plant grows by creating new symbols with ages and vitalities beginning from their minimums. When a symbol reaches its maximum age it is replaced with a symbol that represents a dying </w:t>
+      </w:r>
+      <w:r>
+        <w:rPr>
+          <w:sz w:val="24"/>
+          <w:szCs w:val="24"/>
+        </w:rPr>
+        <w:t>symbol with the same parameters and all child symbols will be replaced with dying symbols.</w:t>
+      </w:r>
+      <w:r>
+        <w:rPr>
+          <w:sz w:val="24"/>
+          <w:szCs w:val="24"/>
+        </w:rPr>
+        <w:t xml:space="preserve"> </w:t>
+      </w:r>
+      <w:r>
+        <w:rPr>
+          <w:sz w:val="24"/>
+          <w:szCs w:val="24"/>
+        </w:rPr>
+        <w:t xml:space="preserve">Dying symbols have their vitality reduced by one each iteration until it reaches 0 whereupon there are 2 choices of rule whether the user wants the plant part to be removed or remain as a dead part </w:t>
       </w:r>
       <w:sdt>
         <w:sdtPr>
@@ -5438,20 +6837,45 @@
         </w:rPr>
         <w:t>.</w:t>
       </w:r>
-    </w:p>
-    <w:p>
-      <w:pPr>
-        <w:rPr>
-          <w:sz w:val="24"/>
-          <w:szCs w:val="24"/>
-        </w:rPr>
-      </w:pPr>
-      <w:r>
-        <w:rPr>
-          <w:sz w:val="24"/>
-          <w:szCs w:val="24"/>
-        </w:rPr>
-        <w:t>Plant generation has been the focus for L-System research, however, there has been some exploration into other areas:</w:t>
+      <w:r>
+        <w:rPr>
+          <w:sz w:val="24"/>
+          <w:szCs w:val="24"/>
+        </w:rPr>
+        <w:t xml:space="preserve"> This is a well thought out system with the only criticism being that it would make sense to i</w:t>
+      </w:r>
+      <w:r>
+        <w:rPr>
+          <w:sz w:val="24"/>
+          <w:szCs w:val="24"/>
+        </w:rPr>
+        <w:t>mplement it as a timed L-System to allow smooth animation rather than being limited to discrete time steps.</w:t>
+      </w:r>
+    </w:p>
+    <w:p>
+      <w:pPr>
+        <w:pStyle w:val="Heading3"/>
+      </w:pPr>
+      <w:r>
+        <w:t>Drawing L-Systems with a Free-Form Stroke</w:t>
+      </w:r>
+    </w:p>
+    <w:p>
+      <w:r>
+        <w:t>Making minor adjustments to how L-Systems look can be challenging as they become increasingly complex as the number of iterations increases, they only become more complex as you add features such as context-sensitive rules, and minor changes can have large effects on the overall appearance due to their fractal nature. A clever solution to allow an artist to have some control over the general shape of the final model is to make the L-System generate along a user defined free-form stroke that can be drawn</w:t>
+      </w:r>
+      <w:r>
+        <w:t xml:space="preserve">. This works by interpreting the stroke drawn by the user as the central axis of the L-System </w:t>
+      </w:r>
+    </w:p>
+    <w:p/>
+    <w:p>
+      <w:pPr>
+        <w:pStyle w:val="Heading2"/>
+      </w:pPr>
+      <w:r>
+        <w:lastRenderedPageBreak/>
+        <w:t>Environmental Modelling</w:t>
       </w:r>
     </w:p>
     <w:p>
@@ -5472,14 +6896,7 @@
           <w:sz w:val="24"/>
           <w:szCs w:val="24"/>
         </w:rPr>
-        <w:t xml:space="preserve">Using </w:t>
-      </w:r>
-      <w:r>
-        <w:rPr>
-          <w:sz w:val="24"/>
-          <w:szCs w:val="24"/>
-        </w:rPr>
-        <w:t xml:space="preserve">L-Systems to dynamically generate unique levels for each playthrough within a virtual reality escape room game </w:t>
+        <w:t>Using L-Systems to generate river deltas. This is a preliminary paper that presents a method using the simplest of deterministic L-Systems without stochastic operators or parameters to generate skeletons which could be further processed to produce realistic river deltas in virtual 3D environments</w:t>
       </w:r>
       <w:sdt>
         <w:sdtPr>
@@ -5487,7 +6904,7 @@
             <w:sz w:val="24"/>
             <w:szCs w:val="24"/>
           </w:rPr>
-          <w:id w:val="-1191289769"/>
+          <w:id w:val="1063058712"/>
           <w:citation/>
         </w:sdtPr>
         <w:sdtContent>
@@ -5503,7 +6920,7 @@
               <w:sz w:val="24"/>
               <w:szCs w:val="24"/>
             </w:rPr>
-            <w:instrText xml:space="preserve"> CITATION Yas24 \l 2057 </w:instrText>
+            <w:instrText xml:space="preserve">CITATION Val19 \l 2057 </w:instrText>
           </w:r>
           <w:r>
             <w:rPr>
@@ -5518,7 +6935,15 @@
               <w:sz w:val="24"/>
               <w:szCs w:val="24"/>
             </w:rPr>
-            <w:t>(Yaswinski, Chelladurai, &amp; Barot, 2024)</w:t>
+            <w:t xml:space="preserve"> </w:t>
+          </w:r>
+          <w:r>
+            <w:rPr>
+              <w:noProof/>
+              <w:sz w:val="24"/>
+              <w:szCs w:val="24"/>
+            </w:rPr>
+            <w:t>(Valencia-Rosado &amp; Starostenko, 2019)</w:t>
           </w:r>
           <w:r>
             <w:rPr>
@@ -5537,6 +6962,23 @@
         <w:t>.</w:t>
       </w:r>
     </w:p>
+    <w:p/>
+    <w:p>
+      <w:pPr>
+        <w:pStyle w:val="Heading2"/>
+      </w:pPr>
+      <w:r>
+        <w:t>Architectural Modelling</w:t>
+      </w:r>
+    </w:p>
+    <w:p>
+      <w:pPr>
+        <w:pStyle w:val="Heading3"/>
+      </w:pPr>
+      <w:r>
+        <w:t>City Generation</w:t>
+      </w:r>
+    </w:p>
     <w:p>
       <w:pPr>
         <w:pStyle w:val="ListParagraph"/>
@@ -5555,7 +6997,14 @@
           <w:sz w:val="24"/>
           <w:szCs w:val="24"/>
         </w:rPr>
-        <w:t>Using L-Systems to model cities, generating road networks as well as buildings. The approach coins the term ‘Extended L-systems’ where the parametric L-System produces a generic template and then a second step is performed where the parameters of the L-System are externally modified by functions to bring them in accordance with specific goals, thus allowing the output of the L-System to be modified without changing its rule set</w:t>
+        <w:t>Using L-Systems to model cities, generating road networks as well as buildings</w:t>
+      </w:r>
+      <w:r>
+        <w:rPr>
+          <w:sz w:val="24"/>
+          <w:szCs w:val="24"/>
+        </w:rPr>
+        <w:t xml:space="preserve"> </w:t>
       </w:r>
       <w:sdt>
         <w:sdtPr>
@@ -5621,6 +7070,15 @@
         <w:t>.</w:t>
       </w:r>
     </w:p>
+    <w:p/>
+    <w:p>
+      <w:pPr>
+        <w:pStyle w:val="Heading2"/>
+      </w:pPr>
+      <w:r>
+        <w:t>Level Generation</w:t>
+      </w:r>
+    </w:p>
     <w:p>
       <w:pPr>
         <w:pStyle w:val="ListParagraph"/>
@@ -5639,7 +7097,14 @@
           <w:sz w:val="24"/>
           <w:szCs w:val="24"/>
         </w:rPr>
-        <w:t>Using L-Systems to generate river deltas. This is a preliminary paper that presents a method using the simplest of deterministic L-Systems without stochastic operators or parameters to generate skeletons which could be further processed to produce realistic river deltas in virtual 3D environments</w:t>
+        <w:t xml:space="preserve">Using </w:t>
+      </w:r>
+      <w:r>
+        <w:rPr>
+          <w:sz w:val="24"/>
+          <w:szCs w:val="24"/>
+        </w:rPr>
+        <w:t xml:space="preserve">L-Systems to dynamically generate unique levels for each playthrough within a virtual reality escape room game </w:t>
       </w:r>
       <w:sdt>
         <w:sdtPr>
@@ -5647,7 +7112,7 @@
             <w:sz w:val="24"/>
             <w:szCs w:val="24"/>
           </w:rPr>
-          <w:id w:val="1063058712"/>
+          <w:id w:val="-1191289769"/>
           <w:citation/>
         </w:sdtPr>
         <w:sdtContent>
@@ -5663,7 +7128,7 @@
               <w:sz w:val="24"/>
               <w:szCs w:val="24"/>
             </w:rPr>
-            <w:instrText xml:space="preserve">CITATION Val19 \l 2057 </w:instrText>
+            <w:instrText xml:space="preserve"> CITATION Yas24 \l 2057 </w:instrText>
           </w:r>
           <w:r>
             <w:rPr>
@@ -5678,15 +7143,7 @@
               <w:sz w:val="24"/>
               <w:szCs w:val="24"/>
             </w:rPr>
-            <w:t xml:space="preserve"> </w:t>
-          </w:r>
-          <w:r>
-            <w:rPr>
-              <w:noProof/>
-              <w:sz w:val="24"/>
-              <w:szCs w:val="24"/>
-            </w:rPr>
-            <w:t>(Valencia-Rosado &amp; Starostenko, 2019)</w:t>
+            <w:t>(Yaswinski, Chelladurai, &amp; Barot, 2024)</w:t>
           </w:r>
           <w:r>
             <w:rPr>
@@ -5706,27 +7163,22 @@
       </w:r>
     </w:p>
     <w:p>
-      <w:r>
-        <w:rPr>
-          <w:sz w:val="24"/>
-          <w:szCs w:val="24"/>
-        </w:rPr>
-        <w:t>Using L-Systems as a game mechanic. In this case L-Systems generate trees that would have a random number of poisonous branches releasing toxic fumes to damage a player who would have to use these branches to navigate an environment. The player was able to control the growth of the L-Systems and branches from a system could fall off and continue to grow on their own. The concept is that players must carefully plan when to grow L-</w:t>
-      </w:r>
-      <w:r>
-        <w:rPr>
-          <w:sz w:val="24"/>
-          <w:szCs w:val="24"/>
-        </w:rPr>
-        <w:lastRenderedPageBreak/>
-        <w:t xml:space="preserve">Systems without full knowledge due to the randomness of the branches to navigate a virtual environment </w:t>
+      <w:pPr>
+        <w:pStyle w:val="ListParagraph"/>
+        <w:numPr>
+          <w:ilvl w:val="0"/>
+          <w:numId w:val="16"/>
+        </w:numPr>
+      </w:pPr>
+      <w:r>
+        <w:rPr>
+          <w:sz w:val="24"/>
+          <w:szCs w:val="24"/>
+        </w:rPr>
+        <w:t xml:space="preserve">Using L-Systems as a game mechanic. In this case L-Systems generate trees that would have a random number of poisonous branches releasing toxic fumes to damage a player who would have to use these branches to navigate an environment. The player was able to control the growth of the L-Systems and branches from a system could fall off and continue to grow on their own. The concept is that players must carefully plan when to grow L-Systems without full knowledge due to the randomness of the branches to navigate a virtual environment </w:t>
       </w:r>
       <w:sdt>
         <w:sdtPr>
-          <w:rPr>
-            <w:sz w:val="24"/>
-            <w:szCs w:val="24"/>
-          </w:rPr>
           <w:id w:val="1548870137"/>
           <w:citation/>
         </w:sdtPr>
@@ -5777,6 +7229,35 @@
         <w:t>.</w:t>
       </w:r>
     </w:p>
+    <w:p/>
+    <w:p>
+      <w:pPr>
+        <w:pStyle w:val="Heading2"/>
+      </w:pPr>
+      <w:r>
+        <w:lastRenderedPageBreak/>
+        <w:t>Dialogue and Quest</w:t>
+      </w:r>
+      <w:r>
+        <w:t xml:space="preserve"> Generation</w:t>
+      </w:r>
+    </w:p>
+    <w:p>
+      <w:r>
+        <w:t>Dialogue and other text-based systems seem to be an obvious target for L-Systems since they fundamentally work on strings of text, however, little evidence was found in the literature exploring this.</w:t>
+      </w:r>
+    </w:p>
+    <w:p>
+      <w:pPr>
+        <w:rPr>
+          <w:sz w:val="24"/>
+          <w:szCs w:val="24"/>
+        </w:rPr>
+      </w:pPr>
+      <w:r>
+        <w:t>Tracery</w:t>
+      </w:r>
+    </w:p>
     <w:p>
       <w:pPr>
         <w:pStyle w:val="Heading2"/>
@@ -6817,7 +8298,15 @@
     </w:p>
     <w:p>
       <w:r>
-        <w:t>Time – self doubt (surpass your limits)</w:t>
+        <w:t xml:space="preserve">Time – </w:t>
+      </w:r>
+      <w:proofErr w:type="spellStart"/>
+      <w:r>
+        <w:t>self doubt</w:t>
+      </w:r>
+      <w:proofErr w:type="spellEnd"/>
+      <w:r>
+        <w:t xml:space="preserve"> (surpass your limits)</w:t>
       </w:r>
     </w:p>
     <w:p>
@@ -6888,12 +8377,21 @@
       <w:r>
         <w:t xml:space="preserve"> </w:t>
       </w:r>
+      <w:proofErr w:type="spellStart"/>
       <w:r>
         <w:rPr>
           <w:b/>
           <w:bCs/>
         </w:rPr>
-        <w:t xml:space="preserve">Refworks </w:t>
+        <w:t>Refworks</w:t>
+      </w:r>
+      <w:proofErr w:type="spellEnd"/>
+      <w:r>
+        <w:rPr>
+          <w:b/>
+          <w:bCs/>
+        </w:rPr>
+        <w:t xml:space="preserve"> </w:t>
       </w:r>
       <w:r>
         <w:t>may be a good solution here.</w:t>
@@ -7003,8 +8501,8 @@
       </w:r>
     </w:p>
     <w:sectPr>
-      <w:headerReference w:type="default" r:id="rId12"/>
-      <w:footerReference w:type="default" r:id="rId13"/>
+      <w:headerReference w:type="default" r:id="rId17"/>
+      <w:footerReference w:type="default" r:id="rId18"/>
       <w:pgSz w:w="11906" w:h="16838"/>
       <w:pgMar w:top="1440" w:right="1440" w:bottom="1440" w:left="1440" w:header="708" w:footer="708" w:gutter="0"/>
       <w:cols w:space="708"/>
@@ -7299,9 +8797,6 @@
                             <w:alias w:val="Author"/>
                             <w:tag w:val=""/>
                             <w:id w:val="-1513677452"/>
-                            <w:placeholder>
-                              <w:docPart w:val="A6DDB5BE97CC4DB9B7F75C1A50BBB2B9"/>
-                            </w:placeholder>
                             <w:dataBinding w:prefixMappings="xmlns:ns0='http://purl.org/dc/elements/1.1/' xmlns:ns1='http://schemas.openxmlformats.org/package/2006/metadata/core-properties' " w:xpath="/ns1:coreProperties[1]/ns0:creator[1]" w:storeItemID="{6C3C8BC8-F283-45AE-878A-BAB7291924A1}"/>
                             <w:text/>
                           </w:sdtPr>
@@ -7340,9 +8835,6 @@
                       <w:alias w:val="Author"/>
                       <w:tag w:val=""/>
                       <w:id w:val="-1513677452"/>
-                      <w:placeholder>
-                        <w:docPart w:val="A6DDB5BE97CC4DB9B7F75C1A50BBB2B9"/>
-                      </w:placeholder>
                       <w:dataBinding w:prefixMappings="xmlns:ns0='http://purl.org/dc/elements/1.1/' xmlns:ns1='http://schemas.openxmlformats.org/package/2006/metadata/core-properties' " w:xpath="/ns1:coreProperties[1]/ns0:creator[1]" w:storeItemID="{6C3C8BC8-F283-45AE-878A-BAB7291924A1}"/>
                       <w:text/>
                     </w:sdtPr>
@@ -7779,6 +9271,119 @@
     </w:lvl>
   </w:abstractNum>
   <w:abstractNum w:abstractNumId="4" w15:restartNumberingAfterBreak="0">
+    <w:nsid w:val="1C2145B9"/>
+    <w:multiLevelType w:val="hybridMultilevel"/>
+    <w:tmpl w:val="2D26778A"/>
+    <w:lvl w:ilvl="0" w:tplc="08090001">
+      <w:start w:val="1"/>
+      <w:numFmt w:val="bullet"/>
+      <w:lvlText w:val=""/>
+      <w:lvlJc w:val="left"/>
+      <w:pPr>
+        <w:ind w:left="776" w:hanging="360"/>
+      </w:pPr>
+      <w:rPr>
+        <w:rFonts w:ascii="Symbol" w:hAnsi="Symbol" w:hint="default"/>
+      </w:rPr>
+    </w:lvl>
+    <w:lvl w:ilvl="1" w:tplc="08090003" w:tentative="1">
+      <w:start w:val="1"/>
+      <w:numFmt w:val="bullet"/>
+      <w:lvlText w:val="o"/>
+      <w:lvlJc w:val="left"/>
+      <w:pPr>
+        <w:ind w:left="1496" w:hanging="360"/>
+      </w:pPr>
+      <w:rPr>
+        <w:rFonts w:ascii="Courier New" w:hAnsi="Courier New" w:cs="Courier New" w:hint="default"/>
+      </w:rPr>
+    </w:lvl>
+    <w:lvl w:ilvl="2" w:tplc="08090005" w:tentative="1">
+      <w:start w:val="1"/>
+      <w:numFmt w:val="bullet"/>
+      <w:lvlText w:val=""/>
+      <w:lvlJc w:val="left"/>
+      <w:pPr>
+        <w:ind w:left="2216" w:hanging="360"/>
+      </w:pPr>
+      <w:rPr>
+        <w:rFonts w:ascii="Wingdings" w:hAnsi="Wingdings" w:hint="default"/>
+      </w:rPr>
+    </w:lvl>
+    <w:lvl w:ilvl="3" w:tplc="08090001" w:tentative="1">
+      <w:start w:val="1"/>
+      <w:numFmt w:val="bullet"/>
+      <w:lvlText w:val=""/>
+      <w:lvlJc w:val="left"/>
+      <w:pPr>
+        <w:ind w:left="2936" w:hanging="360"/>
+      </w:pPr>
+      <w:rPr>
+        <w:rFonts w:ascii="Symbol" w:hAnsi="Symbol" w:hint="default"/>
+      </w:rPr>
+    </w:lvl>
+    <w:lvl w:ilvl="4" w:tplc="08090003" w:tentative="1">
+      <w:start w:val="1"/>
+      <w:numFmt w:val="bullet"/>
+      <w:lvlText w:val="o"/>
+      <w:lvlJc w:val="left"/>
+      <w:pPr>
+        <w:ind w:left="3656" w:hanging="360"/>
+      </w:pPr>
+      <w:rPr>
+        <w:rFonts w:ascii="Courier New" w:hAnsi="Courier New" w:cs="Courier New" w:hint="default"/>
+      </w:rPr>
+    </w:lvl>
+    <w:lvl w:ilvl="5" w:tplc="08090005" w:tentative="1">
+      <w:start w:val="1"/>
+      <w:numFmt w:val="bullet"/>
+      <w:lvlText w:val=""/>
+      <w:lvlJc w:val="left"/>
+      <w:pPr>
+        <w:ind w:left="4376" w:hanging="360"/>
+      </w:pPr>
+      <w:rPr>
+        <w:rFonts w:ascii="Wingdings" w:hAnsi="Wingdings" w:hint="default"/>
+      </w:rPr>
+    </w:lvl>
+    <w:lvl w:ilvl="6" w:tplc="08090001" w:tentative="1">
+      <w:start w:val="1"/>
+      <w:numFmt w:val="bullet"/>
+      <w:lvlText w:val=""/>
+      <w:lvlJc w:val="left"/>
+      <w:pPr>
+        <w:ind w:left="5096" w:hanging="360"/>
+      </w:pPr>
+      <w:rPr>
+        <w:rFonts w:ascii="Symbol" w:hAnsi="Symbol" w:hint="default"/>
+      </w:rPr>
+    </w:lvl>
+    <w:lvl w:ilvl="7" w:tplc="08090003" w:tentative="1">
+      <w:start w:val="1"/>
+      <w:numFmt w:val="bullet"/>
+      <w:lvlText w:val="o"/>
+      <w:lvlJc w:val="left"/>
+      <w:pPr>
+        <w:ind w:left="5816" w:hanging="360"/>
+      </w:pPr>
+      <w:rPr>
+        <w:rFonts w:ascii="Courier New" w:hAnsi="Courier New" w:cs="Courier New" w:hint="default"/>
+      </w:rPr>
+    </w:lvl>
+    <w:lvl w:ilvl="8" w:tplc="08090005" w:tentative="1">
+      <w:start w:val="1"/>
+      <w:numFmt w:val="bullet"/>
+      <w:lvlText w:val=""/>
+      <w:lvlJc w:val="left"/>
+      <w:pPr>
+        <w:ind w:left="6536" w:hanging="360"/>
+      </w:pPr>
+      <w:rPr>
+        <w:rFonts w:ascii="Wingdings" w:hAnsi="Wingdings" w:hint="default"/>
+      </w:rPr>
+    </w:lvl>
+  </w:abstractNum>
+  <w:abstractNum w:abstractNumId="5" w15:restartNumberingAfterBreak="0">
     <w:nsid w:val="1FB64BBC"/>
     <w:multiLevelType w:val="hybridMultilevel"/>
     <w:tmpl w:val="8410E212"/>
@@ -7864,7 +9469,7 @@
       </w:pPr>
     </w:lvl>
   </w:abstractNum>
-  <w:abstractNum w:abstractNumId="5" w15:restartNumberingAfterBreak="0">
+  <w:abstractNum w:abstractNumId="6" w15:restartNumberingAfterBreak="0">
     <w:nsid w:val="212A7460"/>
     <w:multiLevelType w:val="hybridMultilevel"/>
     <w:tmpl w:val="8D3A73B0"/>
@@ -7977,7 +9582,7 @@
       </w:rPr>
     </w:lvl>
   </w:abstractNum>
-  <w:abstractNum w:abstractNumId="6" w15:restartNumberingAfterBreak="0">
+  <w:abstractNum w:abstractNumId="7" w15:restartNumberingAfterBreak="0">
     <w:nsid w:val="213530E5"/>
     <w:multiLevelType w:val="hybridMultilevel"/>
     <w:tmpl w:val="FE3AA67C"/>
@@ -8090,7 +9695,7 @@
       </w:rPr>
     </w:lvl>
   </w:abstractNum>
-  <w:abstractNum w:abstractNumId="7" w15:restartNumberingAfterBreak="0">
+  <w:abstractNum w:abstractNumId="8" w15:restartNumberingAfterBreak="0">
     <w:nsid w:val="28BC6395"/>
     <w:multiLevelType w:val="hybridMultilevel"/>
     <w:tmpl w:val="823CD992"/>
@@ -8176,13 +9781,13 @@
       </w:pPr>
     </w:lvl>
   </w:abstractNum>
-  <w:abstractNum w:abstractNumId="8" w15:restartNumberingAfterBreak="0">
+  <w:abstractNum w:abstractNumId="9" w15:restartNumberingAfterBreak="0">
     <w:nsid w:val="29A30BD8"/>
     <w:multiLevelType w:val="multilevel"/>
     <w:tmpl w:val="E4203B1A"/>
     <w:numStyleLink w:val="Headings"/>
   </w:abstractNum>
-  <w:abstractNum w:abstractNumId="9" w15:restartNumberingAfterBreak="0">
+  <w:abstractNum w:abstractNumId="10" w15:restartNumberingAfterBreak="0">
     <w:nsid w:val="2B761341"/>
     <w:multiLevelType w:val="hybridMultilevel"/>
     <w:tmpl w:val="BBD8D34A"/>
@@ -8295,7 +9900,7 @@
       </w:rPr>
     </w:lvl>
   </w:abstractNum>
-  <w:abstractNum w:abstractNumId="10" w15:restartNumberingAfterBreak="0">
+  <w:abstractNum w:abstractNumId="11" w15:restartNumberingAfterBreak="0">
     <w:nsid w:val="385730EF"/>
     <w:multiLevelType w:val="multilevel"/>
     <w:tmpl w:val="E4203B1A"/>
@@ -8412,7 +10017,7 @@
       </w:rPr>
     </w:lvl>
   </w:abstractNum>
-  <w:abstractNum w:abstractNumId="11" w15:restartNumberingAfterBreak="0">
+  <w:abstractNum w:abstractNumId="12" w15:restartNumberingAfterBreak="0">
     <w:nsid w:val="3A365787"/>
     <w:multiLevelType w:val="hybridMultilevel"/>
     <w:tmpl w:val="2A06AC40"/>
@@ -8525,7 +10130,7 @@
       </w:rPr>
     </w:lvl>
   </w:abstractNum>
-  <w:abstractNum w:abstractNumId="12" w15:restartNumberingAfterBreak="0">
+  <w:abstractNum w:abstractNumId="13" w15:restartNumberingAfterBreak="0">
     <w:nsid w:val="419B16E4"/>
     <w:multiLevelType w:val="hybridMultilevel"/>
     <w:tmpl w:val="A1E075BC"/>
@@ -8638,7 +10243,7 @@
       </w:rPr>
     </w:lvl>
   </w:abstractNum>
-  <w:abstractNum w:abstractNumId="13" w15:restartNumberingAfterBreak="0">
+  <w:abstractNum w:abstractNumId="14" w15:restartNumberingAfterBreak="0">
     <w:nsid w:val="4E223810"/>
     <w:multiLevelType w:val="hybridMultilevel"/>
     <w:tmpl w:val="E8A240BE"/>
@@ -8724,7 +10329,7 @@
       </w:pPr>
     </w:lvl>
   </w:abstractNum>
-  <w:abstractNum w:abstractNumId="14" w15:restartNumberingAfterBreak="0">
+  <w:abstractNum w:abstractNumId="15" w15:restartNumberingAfterBreak="0">
     <w:nsid w:val="50E076D6"/>
     <w:multiLevelType w:val="hybridMultilevel"/>
     <w:tmpl w:val="86B087FA"/>
@@ -8810,7 +10415,7 @@
       </w:pPr>
     </w:lvl>
   </w:abstractNum>
-  <w:abstractNum w:abstractNumId="15" w15:restartNumberingAfterBreak="0">
+  <w:abstractNum w:abstractNumId="16" w15:restartNumberingAfterBreak="0">
     <w:nsid w:val="566530FF"/>
     <w:multiLevelType w:val="hybridMultilevel"/>
     <w:tmpl w:val="AE66FA42"/>
@@ -8896,7 +10501,7 @@
       </w:pPr>
     </w:lvl>
   </w:abstractNum>
-  <w:abstractNum w:abstractNumId="16" w15:restartNumberingAfterBreak="0">
+  <w:abstractNum w:abstractNumId="17" w15:restartNumberingAfterBreak="0">
     <w:nsid w:val="5B812529"/>
     <w:multiLevelType w:val="hybridMultilevel"/>
     <w:tmpl w:val="ABA2F6B2"/>
@@ -8985,7 +10590,7 @@
       </w:pPr>
     </w:lvl>
   </w:abstractNum>
-  <w:abstractNum w:abstractNumId="17" w15:restartNumberingAfterBreak="0">
+  <w:abstractNum w:abstractNumId="18" w15:restartNumberingAfterBreak="0">
     <w:nsid w:val="5FF04BE3"/>
     <w:multiLevelType w:val="hybridMultilevel"/>
     <w:tmpl w:val="EE3E5CC2"/>
@@ -9098,7 +10703,7 @@
       </w:rPr>
     </w:lvl>
   </w:abstractNum>
-  <w:abstractNum w:abstractNumId="18" w15:restartNumberingAfterBreak="0">
+  <w:abstractNum w:abstractNumId="19" w15:restartNumberingAfterBreak="0">
     <w:nsid w:val="603A6B13"/>
     <w:multiLevelType w:val="hybridMultilevel"/>
     <w:tmpl w:val="312AA1F2"/>
@@ -9211,7 +10816,120 @@
       </w:rPr>
     </w:lvl>
   </w:abstractNum>
-  <w:abstractNum w:abstractNumId="19" w15:restartNumberingAfterBreak="0">
+  <w:abstractNum w:abstractNumId="20" w15:restartNumberingAfterBreak="0">
+    <w:nsid w:val="62C561DE"/>
+    <w:multiLevelType w:val="hybridMultilevel"/>
+    <w:tmpl w:val="BAAE5094"/>
+    <w:lvl w:ilvl="0" w:tplc="08090001">
+      <w:start w:val="1"/>
+      <w:numFmt w:val="bullet"/>
+      <w:lvlText w:val=""/>
+      <w:lvlJc w:val="left"/>
+      <w:pPr>
+        <w:ind w:left="720" w:hanging="360"/>
+      </w:pPr>
+      <w:rPr>
+        <w:rFonts w:ascii="Symbol" w:hAnsi="Symbol" w:hint="default"/>
+      </w:rPr>
+    </w:lvl>
+    <w:lvl w:ilvl="1" w:tplc="08090003" w:tentative="1">
+      <w:start w:val="1"/>
+      <w:numFmt w:val="bullet"/>
+      <w:lvlText w:val="o"/>
+      <w:lvlJc w:val="left"/>
+      <w:pPr>
+        <w:ind w:left="1440" w:hanging="360"/>
+      </w:pPr>
+      <w:rPr>
+        <w:rFonts w:ascii="Courier New" w:hAnsi="Courier New" w:cs="Courier New" w:hint="default"/>
+      </w:rPr>
+    </w:lvl>
+    <w:lvl w:ilvl="2" w:tplc="08090005" w:tentative="1">
+      <w:start w:val="1"/>
+      <w:numFmt w:val="bullet"/>
+      <w:lvlText w:val=""/>
+      <w:lvlJc w:val="left"/>
+      <w:pPr>
+        <w:ind w:left="2160" w:hanging="360"/>
+      </w:pPr>
+      <w:rPr>
+        <w:rFonts w:ascii="Wingdings" w:hAnsi="Wingdings" w:hint="default"/>
+      </w:rPr>
+    </w:lvl>
+    <w:lvl w:ilvl="3" w:tplc="08090001" w:tentative="1">
+      <w:start w:val="1"/>
+      <w:numFmt w:val="bullet"/>
+      <w:lvlText w:val=""/>
+      <w:lvlJc w:val="left"/>
+      <w:pPr>
+        <w:ind w:left="2880" w:hanging="360"/>
+      </w:pPr>
+      <w:rPr>
+        <w:rFonts w:ascii="Symbol" w:hAnsi="Symbol" w:hint="default"/>
+      </w:rPr>
+    </w:lvl>
+    <w:lvl w:ilvl="4" w:tplc="08090003" w:tentative="1">
+      <w:start w:val="1"/>
+      <w:numFmt w:val="bullet"/>
+      <w:lvlText w:val="o"/>
+      <w:lvlJc w:val="left"/>
+      <w:pPr>
+        <w:ind w:left="3600" w:hanging="360"/>
+      </w:pPr>
+      <w:rPr>
+        <w:rFonts w:ascii="Courier New" w:hAnsi="Courier New" w:cs="Courier New" w:hint="default"/>
+      </w:rPr>
+    </w:lvl>
+    <w:lvl w:ilvl="5" w:tplc="08090005" w:tentative="1">
+      <w:start w:val="1"/>
+      <w:numFmt w:val="bullet"/>
+      <w:lvlText w:val=""/>
+      <w:lvlJc w:val="left"/>
+      <w:pPr>
+        <w:ind w:left="4320" w:hanging="360"/>
+      </w:pPr>
+      <w:rPr>
+        <w:rFonts w:ascii="Wingdings" w:hAnsi="Wingdings" w:hint="default"/>
+      </w:rPr>
+    </w:lvl>
+    <w:lvl w:ilvl="6" w:tplc="08090001" w:tentative="1">
+      <w:start w:val="1"/>
+      <w:numFmt w:val="bullet"/>
+      <w:lvlText w:val=""/>
+      <w:lvlJc w:val="left"/>
+      <w:pPr>
+        <w:ind w:left="5040" w:hanging="360"/>
+      </w:pPr>
+      <w:rPr>
+        <w:rFonts w:ascii="Symbol" w:hAnsi="Symbol" w:hint="default"/>
+      </w:rPr>
+    </w:lvl>
+    <w:lvl w:ilvl="7" w:tplc="08090003" w:tentative="1">
+      <w:start w:val="1"/>
+      <w:numFmt w:val="bullet"/>
+      <w:lvlText w:val="o"/>
+      <w:lvlJc w:val="left"/>
+      <w:pPr>
+        <w:ind w:left="5760" w:hanging="360"/>
+      </w:pPr>
+      <w:rPr>
+        <w:rFonts w:ascii="Courier New" w:hAnsi="Courier New" w:cs="Courier New" w:hint="default"/>
+      </w:rPr>
+    </w:lvl>
+    <w:lvl w:ilvl="8" w:tplc="08090005" w:tentative="1">
+      <w:start w:val="1"/>
+      <w:numFmt w:val="bullet"/>
+      <w:lvlText w:val=""/>
+      <w:lvlJc w:val="left"/>
+      <w:pPr>
+        <w:ind w:left="6480" w:hanging="360"/>
+      </w:pPr>
+      <w:rPr>
+        <w:rFonts w:ascii="Wingdings" w:hAnsi="Wingdings" w:hint="default"/>
+      </w:rPr>
+    </w:lvl>
+  </w:abstractNum>
+  <w:abstractNum w:abstractNumId="21" w15:restartNumberingAfterBreak="0">
     <w:nsid w:val="643F232B"/>
     <w:multiLevelType w:val="hybridMultilevel"/>
     <w:tmpl w:val="C0DAE1A2"/>
@@ -9324,7 +11042,7 @@
       </w:rPr>
     </w:lvl>
   </w:abstractNum>
-  <w:abstractNum w:abstractNumId="20" w15:restartNumberingAfterBreak="0">
+  <w:abstractNum w:abstractNumId="22" w15:restartNumberingAfterBreak="0">
     <w:nsid w:val="68B6683E"/>
     <w:multiLevelType w:val="hybridMultilevel"/>
     <w:tmpl w:val="E0EAF08C"/>
@@ -9437,7 +11155,7 @@
       </w:rPr>
     </w:lvl>
   </w:abstractNum>
-  <w:abstractNum w:abstractNumId="21" w15:restartNumberingAfterBreak="0">
+  <w:abstractNum w:abstractNumId="23" w15:restartNumberingAfterBreak="0">
     <w:nsid w:val="7B72063D"/>
     <w:multiLevelType w:val="hybridMultilevel"/>
     <w:tmpl w:val="FB023072"/>
@@ -9523,7 +11241,7 @@
       </w:pPr>
     </w:lvl>
   </w:abstractNum>
-  <w:abstractNum w:abstractNumId="22" w15:restartNumberingAfterBreak="0">
+  <w:abstractNum w:abstractNumId="24" w15:restartNumberingAfterBreak="0">
     <w:nsid w:val="7C175859"/>
     <w:multiLevelType w:val="hybridMultilevel"/>
     <w:tmpl w:val="3174B84A"/>
@@ -9609,7 +11327,7 @@
       </w:pPr>
     </w:lvl>
   </w:abstractNum>
-  <w:abstractNum w:abstractNumId="23" w15:restartNumberingAfterBreak="0">
+  <w:abstractNum w:abstractNumId="25" w15:restartNumberingAfterBreak="0">
     <w:nsid w:val="7C540874"/>
     <w:multiLevelType w:val="hybridMultilevel"/>
     <w:tmpl w:val="E2E28E88"/>
@@ -9723,10 +11441,10 @@
     </w:lvl>
   </w:abstractNum>
   <w:num w:numId="1" w16cid:durableId="847869888">
-    <w:abstractNumId w:val="7"/>
+    <w:abstractNumId w:val="8"/>
   </w:num>
   <w:num w:numId="2" w16cid:durableId="995954760">
-    <w:abstractNumId w:val="16"/>
+    <w:abstractNumId w:val="17"/>
   </w:num>
   <w:num w:numId="3" w16cid:durableId="755516148">
     <w:abstractNumId w:val="2"/>
@@ -9735,19 +11453,19 @@
     <w:abstractNumId w:val="0"/>
   </w:num>
   <w:num w:numId="5" w16cid:durableId="1623614970">
+    <w:abstractNumId w:val="12"/>
+  </w:num>
+  <w:num w:numId="6" w16cid:durableId="515996381">
+    <w:abstractNumId w:val="5"/>
+  </w:num>
+  <w:num w:numId="7" w16cid:durableId="1343511970">
+    <w:abstractNumId w:val="24"/>
+  </w:num>
+  <w:num w:numId="8" w16cid:durableId="128088056">
     <w:abstractNumId w:val="11"/>
   </w:num>
-  <w:num w:numId="6" w16cid:durableId="515996381">
-    <w:abstractNumId w:val="4"/>
-  </w:num>
-  <w:num w:numId="7" w16cid:durableId="1343511970">
-    <w:abstractNumId w:val="22"/>
-  </w:num>
-  <w:num w:numId="8" w16cid:durableId="128088056">
-    <w:abstractNumId w:val="10"/>
-  </w:num>
   <w:num w:numId="9" w16cid:durableId="774324639">
-    <w:abstractNumId w:val="10"/>
+    <w:abstractNumId w:val="11"/>
     <w:lvlOverride w:ilvl="0">
       <w:startOverride w:val="1"/>
     </w:lvlOverride>
@@ -9777,52 +11495,58 @@
     </w:lvlOverride>
   </w:num>
   <w:num w:numId="10" w16cid:durableId="2119180288">
-    <w:abstractNumId w:val="8"/>
+    <w:abstractNumId w:val="9"/>
   </w:num>
   <w:num w:numId="11" w16cid:durableId="397634631">
-    <w:abstractNumId w:val="5"/>
+    <w:abstractNumId w:val="6"/>
   </w:num>
   <w:num w:numId="12" w16cid:durableId="1921719349">
+    <w:abstractNumId w:val="15"/>
+  </w:num>
+  <w:num w:numId="13" w16cid:durableId="85881368">
     <w:abstractNumId w:val="14"/>
   </w:num>
-  <w:num w:numId="13" w16cid:durableId="85881368">
-    <w:abstractNumId w:val="13"/>
-  </w:num>
   <w:num w:numId="14" w16cid:durableId="488904107">
-    <w:abstractNumId w:val="21"/>
+    <w:abstractNumId w:val="23"/>
   </w:num>
   <w:num w:numId="15" w16cid:durableId="280380555">
-    <w:abstractNumId w:val="15"/>
+    <w:abstractNumId w:val="16"/>
   </w:num>
   <w:num w:numId="16" w16cid:durableId="1878352168">
     <w:abstractNumId w:val="3"/>
   </w:num>
   <w:num w:numId="17" w16cid:durableId="1837646516">
-    <w:abstractNumId w:val="9"/>
+    <w:abstractNumId w:val="10"/>
   </w:num>
   <w:num w:numId="18" w16cid:durableId="548877464">
-    <w:abstractNumId w:val="23"/>
+    <w:abstractNumId w:val="25"/>
   </w:num>
   <w:num w:numId="19" w16cid:durableId="645549997">
-    <w:abstractNumId w:val="17"/>
+    <w:abstractNumId w:val="18"/>
   </w:num>
   <w:num w:numId="20" w16cid:durableId="320700214">
-    <w:abstractNumId w:val="6"/>
+    <w:abstractNumId w:val="7"/>
   </w:num>
   <w:num w:numId="21" w16cid:durableId="860631102">
-    <w:abstractNumId w:val="19"/>
+    <w:abstractNumId w:val="21"/>
   </w:num>
   <w:num w:numId="22" w16cid:durableId="1687319228">
-    <w:abstractNumId w:val="20"/>
+    <w:abstractNumId w:val="22"/>
   </w:num>
   <w:num w:numId="23" w16cid:durableId="1974166746">
-    <w:abstractNumId w:val="12"/>
+    <w:abstractNumId w:val="13"/>
   </w:num>
   <w:num w:numId="24" w16cid:durableId="363870473">
-    <w:abstractNumId w:val="18"/>
+    <w:abstractNumId w:val="19"/>
   </w:num>
   <w:num w:numId="25" w16cid:durableId="1431244283">
     <w:abstractNumId w:val="1"/>
+  </w:num>
+  <w:num w:numId="26" w16cid:durableId="1901208343">
+    <w:abstractNumId w:val="20"/>
+  </w:num>
+  <w:num w:numId="27" w16cid:durableId="1818764580">
+    <w:abstractNumId w:val="4"/>
   </w:num>
 </w:numbering>
 </file>
@@ -11156,9 +12880,11 @@
     <w:rsid w:val="00205555"/>
     <w:rsid w:val="003871AF"/>
     <w:rsid w:val="004327FD"/>
+    <w:rsid w:val="00472AF1"/>
     <w:rsid w:val="00485280"/>
     <w:rsid w:val="004A4C84"/>
     <w:rsid w:val="004B74AB"/>
+    <w:rsid w:val="004C1E9B"/>
     <w:rsid w:val="005D423A"/>
     <w:rsid w:val="00694F5E"/>
     <w:rsid w:val="009C537E"/>
@@ -12140,7 +13866,7 @@
     <b:MonthAccessed>September</b:MonthAccessed>
     <b:DayAccessed>20</b:DayAccessed>
     <b:URL>https://link.springer.com/chapter/10.1007/978-3-319-90418-4_2</b:URL>
-    <b:RefOrder>5</b:RefOrder>
+    <b:RefOrder>7</b:RefOrder>
   </b:Source>
   <b:Source>
     <b:Tag>Ham09</b:Tag>
@@ -12164,7 +13890,7 @@
     <b:YearAccessed>2024</b:YearAccessed>
     <b:MonthAccessed>September</b:MonthAccessed>
     <b:DayAccessed>16</b:DayAccessed>
-    <b:RefOrder>6</b:RefOrder>
+    <b:RefOrder>14</b:RefOrder>
   </b:Source>
   <b:Source>
     <b:Tag>Cas14</b:Tag>
@@ -12196,7 +13922,7 @@
     <b:MonthAccessed>September</b:MonthAccessed>
     <b:DayAccessed>16</b:DayAccessed>
     <b:URL>https://www.niclab.mx/portal/sites/default/files/SemanticDeathInPlantSimulationUsingLindenmayerSystems_0.pdf</b:URL>
-    <b:RefOrder>7</b:RefOrder>
+    <b:RefOrder>8</b:RefOrder>
   </b:Source>
   <b:Source>
     <b:Tag>Yas24</b:Tag>
@@ -12230,7 +13956,7 @@
     <b:MonthAccessed>September</b:MonthAccessed>
     <b:DayAccessed>22</b:DayAccessed>
     <b:URL>https://www.jait.us/uploadfile/2024/JAIT-V15N2-276.pdf</b:URL>
-    <b:RefOrder>8</b:RefOrder>
+    <b:RefOrder>10</b:RefOrder>
   </b:Source>
   <b:Source>
     <b:Tag>Par01</b:Tag>
@@ -12259,7 +13985,7 @@
     <b:YearAccessed>2024</b:YearAccessed>
     <b:MonthAccessed>September</b:MonthAccessed>
     <b:DayAccessed>19</b:DayAccessed>
-    <b:RefOrder>9</b:RefOrder>
+    <b:RefOrder>6</b:RefOrder>
   </b:Source>
   <b:Source>
     <b:Tag>Val19</b:Tag>
@@ -12289,13 +14015,63 @@
     <b:YearAccessed>2024</b:YearAccessed>
     <b:MonthAccessed>September</b:MonthAccessed>
     <b:DayAccessed>18</b:DayAccessed>
-    <b:RefOrder>10</b:RefOrder>
+    <b:RefOrder>9</b:RefOrder>
+  </b:Source>
+  <b:Source>
+    <b:Tag>Pru86</b:Tag>
+    <b:SourceType>ConferenceProceedings</b:SourceType>
+    <b:Guid>{169200BA-2BD2-4417-BFF2-E6C9C2A9E0FF}</b:Guid>
+    <b:Title>Graphical Applications of L-systems</b:Title>
+    <b:Year>1986</b:Year>
+    <b:City>Vancouver, British Columbia, Canada</b:City>
+    <b:Publisher>Canadian Information Processing Society</b:Publisher>
+    <b:Pages>247-253</b:Pages>
+    <b:ConferenceName>Graphics Interface '86</b:ConferenceName>
+    <b:Author>
+      <b:Author>
+        <b:NameList>
+          <b:Person>
+            <b:Last>Prusinkiewicz</b:Last>
+            <b:First>Przemyslaw</b:First>
+          </b:Person>
+        </b:NameList>
+      </b:Author>
+    </b:Author>
+    <b:RefOrder>5</b:RefOrder>
+  </b:Source>
+  <b:Source>
+    <b:Tag>Iji06</b:Tag>
+    <b:SourceType>JournalArticle</b:SourceType>
+    <b:Guid>{7A54CEDD-CEAC-47A5-B5A4-D557E358BD9D}</b:Guid>
+    <b:Title>The Sketch L-System: Global Control of Tree Modeling Using Free-Form Strokes</b:Title>
+    <b:Pages>138-146</b:Pages>
+    <b:Year>2006</b:Year>
+    <b:JournalName>Smart Graphics</b:JournalName>
+    <b:Author>
+      <b:Author>
+        <b:NameList>
+          <b:Person>
+            <b:Last>Ijiri</b:Last>
+            <b:First>Takashi</b:First>
+          </b:Person>
+          <b:Person>
+            <b:Last>Owada</b:Last>
+            <b:First>Shigeru</b:First>
+          </b:Person>
+          <b:Person>
+            <b:Last>Igarashi</b:Last>
+            <b:First>Takeo</b:First>
+          </b:Person>
+        </b:NameList>
+      </b:Author>
+    </b:Author>
+    <b:RefOrder>15</b:RefOrder>
   </b:Source>
 </b:Sources>
 </file>
 
 <file path=customXml/itemProps1.xml><?xml version="1.0" encoding="utf-8"?>
-<ds:datastoreItem xmlns:ds="http://schemas.openxmlformats.org/officeDocument/2006/customXml" ds:itemID="{F153523A-EC57-4FF3-AB44-E4F13CFE4524}">
+<ds:datastoreItem xmlns:ds="http://schemas.openxmlformats.org/officeDocument/2006/customXml" ds:itemID="{B21C1ED8-71C6-49C0-AEFE-1999048D0A93}">
   <ds:schemaRefs>
     <ds:schemaRef ds:uri="http://schemas.openxmlformats.org/officeDocument/2006/bibliography"/>
   </ds:schemaRefs>

</xml_diff>

<commit_message>
Here we go again
</commit_message>
<xml_diff>
--- a/Report/Report.docx
+++ b/Report/Report.docx
@@ -2961,7 +2961,15 @@
         <w:t xml:space="preserve"> for both further development of discovered solutions as well as entirely original solutions are developed</w:t>
       </w:r>
       <w:r>
-        <w:t>. These Hypothesises are tested by attempting to develop them in to prototype algorithms. The final selection of successful prototypes are compiled into an application for demonstration purposes, tested, and compared to existing solutions.</w:t>
+        <w:t xml:space="preserve">. These Hypothesises are tested by attempting to develop them in to prototype algorithms. The final selection of successful prototypes </w:t>
+      </w:r>
+      <w:proofErr w:type="gramStart"/>
+      <w:r>
+        <w:t>are</w:t>
+      </w:r>
+      <w:proofErr w:type="gramEnd"/>
+      <w:r>
+        <w:t xml:space="preserve"> compiled into an application for demonstration purposes, tested, and compared to existing solutions.</w:t>
       </w:r>
     </w:p>
     <w:p>
@@ -3516,7 +3524,15 @@
         <w:t xml:space="preserve">Rendering is achieved by using a turtle renderer which is an algorithm where a virtual entity named a turtle reads the output of an L-System as a set of instructions to traverse and interact with a virtual environment. </w:t>
       </w:r>
       <w:r>
-        <w:t>The mapping of symbols to actions performed by the turtle is implementation specific although a common configuration for a turtle that can draw edges in a 2D environment and an example output is shown:</w:t>
+        <w:t xml:space="preserve">The mapping of symbols to actions performed by the turtle is implementation specific although a common configuration for a turtle that can draw edges in a 2D </w:t>
+      </w:r>
+      <w:proofErr w:type="gramStart"/>
+      <w:r>
+        <w:t>environment</w:t>
+      </w:r>
+      <w:proofErr w:type="gramEnd"/>
+      <w:r>
+        <w:t xml:space="preserve"> and an example output is shown:</w:t>
       </w:r>
     </w:p>
     <w:p>
@@ -3572,7 +3588,15 @@
     </w:p>
     <w:p>
       <w:r>
-        <w:t>The term game asset typically refers to a data file or discrete element that can be used on its own or composed with other assets in order to create logical objects within a game world that can be sensed by the player</w:t>
+        <w:t xml:space="preserve">The term game asset typically refers to a data file or discrete element that can be used on its own or composed with other assets </w:t>
+      </w:r>
+      <w:proofErr w:type="gramStart"/>
+      <w:r>
+        <w:t>in order to</w:t>
+      </w:r>
+      <w:proofErr w:type="gramEnd"/>
+      <w:r>
+        <w:t xml:space="preserve"> create logical objects within a game world that can be sensed by the player</w:t>
       </w:r>
       <w:r>
         <w:t>. This includes but is not limited to:</w:t>
@@ -3739,7 +3763,15 @@
     </w:p>
     <w:p>
       <w:r>
-        <w:t>The purpose of this dissertation is to develop new solutions using L-Systems to existing problems as well as further develop existing solutions that are uncovered through research.</w:t>
+        <w:t xml:space="preserve">The purpose of this dissertation is to develop new solutions using L-Systems to </w:t>
+      </w:r>
+      <w:proofErr w:type="gramStart"/>
+      <w:r>
+        <w:t>existing</w:t>
+      </w:r>
+      <w:proofErr w:type="gramEnd"/>
+      <w:r>
+        <w:t xml:space="preserve"> problems as well as further develop existing solutions that are uncovered through research.</w:t>
       </w:r>
     </w:p>
     <w:p>
@@ -3752,7 +3784,15 @@
     </w:p>
     <w:p>
       <w:r>
-        <w:t xml:space="preserve">That there exists solutions using </w:t>
+        <w:t xml:space="preserve">That there </w:t>
+      </w:r>
+      <w:proofErr w:type="gramStart"/>
+      <w:r>
+        <w:t>exists</w:t>
+      </w:r>
+      <w:proofErr w:type="gramEnd"/>
+      <w:r>
+        <w:t xml:space="preserve"> solutions using </w:t>
       </w:r>
       <w:r>
         <w:t>L</w:t>
@@ -4085,10 +4125,15 @@
     </w:p>
     <w:p>
       <w:r>
-        <w:t xml:space="preserve">!!!!! </w:t>
-      </w:r>
-      <w:r>
-        <w:t>This dissertation builds a picture of the literature both recent and historic and explores the problems and solutions presented within. An emphasis is put on use cases that are not botanical in nature as this area has been well researched. Hypothesises for both further development of discovered solutions as well as entirely original solutions are developed. These Hypothesises are tested by attempting to develop them in to prototype algorithms. The final selection of successful prototypes are compiled into an application for demonstration purposes, tested, and compared to existing solutions.</w:t>
+        <w:t xml:space="preserve">!!!!! This dissertation builds a picture of the literature both recent and historic and explores the problems and solutions presented within. An emphasis is put on use cases that are not botanical in nature as this area has been well researched. Hypothesises for both further development of discovered solutions as well as entirely original solutions are developed. These Hypothesises are tested by attempting to develop them in to prototype algorithms. The final selection of successful prototypes </w:t>
+      </w:r>
+      <w:proofErr w:type="gramStart"/>
+      <w:r>
+        <w:t>are</w:t>
+      </w:r>
+      <w:proofErr w:type="gramEnd"/>
+      <w:r>
+        <w:t xml:space="preserve"> compiled into an application for demonstration purposes, tested, and compared to existing solutions.</w:t>
       </w:r>
     </w:p>
     <w:p>
@@ -4124,8 +4169,17 @@
           <w:b/>
           <w:bCs/>
         </w:rPr>
-        <w:t xml:space="preserve"> of layout</w:t>
-      </w:r>
+        <w:t xml:space="preserve"> of </w:t>
+      </w:r>
+      <w:proofErr w:type="gramStart"/>
+      <w:r>
+        <w:rPr>
+          <w:b/>
+          <w:bCs/>
+        </w:rPr>
+        <w:t>layout</w:t>
+      </w:r>
+      <w:proofErr w:type="gramEnd"/>
       <w:r>
         <w:rPr>
           <w:b/>
@@ -4194,14 +4248,30 @@
           <w:rFonts w:cstheme="minorHAnsi"/>
           <w:color w:val="636467"/>
         </w:rPr>
-        <w:t>argues that land fill sites are “not cost efficient”</w:t>
-      </w:r>
+        <w:t xml:space="preserve">argues that land fill sites are “not cost </w:t>
+      </w:r>
+      <w:proofErr w:type="gramStart"/>
       <w:r>
         <w:rPr>
           <w:rFonts w:cstheme="minorHAnsi"/>
           <w:color w:val="636467"/>
         </w:rPr>
-        <w:t>….</w:t>
+        <w:t>efficient”</w:t>
+      </w:r>
+      <w:r>
+        <w:rPr>
+          <w:rFonts w:cstheme="minorHAnsi"/>
+          <w:color w:val="636467"/>
+        </w:rPr>
+        <w:t>…</w:t>
+      </w:r>
+      <w:proofErr w:type="gramEnd"/>
+      <w:r>
+        <w:rPr>
+          <w:rFonts w:cstheme="minorHAnsi"/>
+          <w:color w:val="636467"/>
+        </w:rPr>
+        <w:t>.</w:t>
       </w:r>
     </w:p>
     <w:p>
@@ -4518,13 +4588,37 @@
     </w:p>
     <w:p>
       <w:r>
-        <w:t>If you use a Table then this caption goes above…</w:t>
-      </w:r>
-      <w:r>
-        <w:t xml:space="preserve"> To create a caption you use menu Insert&gt; Caption then choose the type. </w:t>
-      </w:r>
-      <w:r>
-        <w:t>If you do this for each table and figure then you can create a Table of Tables and a Table of Figures in the front matter of this document.</w:t>
+        <w:t xml:space="preserve">If you use a </w:t>
+      </w:r>
+      <w:proofErr w:type="gramStart"/>
+      <w:r>
+        <w:t>Table</w:t>
+      </w:r>
+      <w:proofErr w:type="gramEnd"/>
+      <w:r>
+        <w:t xml:space="preserve"> then this caption goes above…</w:t>
+      </w:r>
+      <w:r>
+        <w:t xml:space="preserve"> To create a </w:t>
+      </w:r>
+      <w:proofErr w:type="gramStart"/>
+      <w:r>
+        <w:t>caption</w:t>
+      </w:r>
+      <w:proofErr w:type="gramEnd"/>
+      <w:r>
+        <w:t xml:space="preserve"> you use menu Insert&gt; Caption then choose the type. </w:t>
+      </w:r>
+      <w:r>
+        <w:t xml:space="preserve">If you do this for each table and </w:t>
+      </w:r>
+      <w:proofErr w:type="gramStart"/>
+      <w:r>
+        <w:t>figure</w:t>
+      </w:r>
+      <w:proofErr w:type="gramEnd"/>
+      <w:r>
+        <w:t xml:space="preserve"> then you can create a Table of Tables and a Table of Figures in the front matter of this document.</w:t>
       </w:r>
     </w:p>
     <w:p>
@@ -4781,7 +4875,15 @@
     </w:p>
     <w:p>
       <w:r>
-        <w:t>What is the problem that we are trying to solve? Basically time and cost of artists and game designers.</w:t>
+        <w:t xml:space="preserve">What is the problem that we are trying to solve? </w:t>
+      </w:r>
+      <w:proofErr w:type="gramStart"/>
+      <w:r>
+        <w:t>Basically</w:t>
+      </w:r>
+      <w:proofErr w:type="gramEnd"/>
+      <w:r>
+        <w:t xml:space="preserve"> time and cost of artists and game designers.</w:t>
       </w:r>
     </w:p>
     <w:p>
@@ -5234,6 +5336,9 @@
     </w:p>
     <w:p>
       <w:r>
+        <w:rPr>
+          <w:noProof/>
+        </w:rPr>
         <w:drawing>
           <wp:inline distT="0" distB="0" distL="0" distR="0" wp14:anchorId="1F1F0681" wp14:editId="099683AF">
             <wp:extent cx="2762636" cy="1257475"/>
@@ -5370,14 +5475,22 @@
         <w:t xml:space="preserve"> a</w:t>
       </w:r>
       <w:r>
-        <w:t xml:space="preserve"> one dimensional</w:t>
-      </w:r>
+        <w:t xml:space="preserve"> </w:t>
+      </w:r>
+      <w:proofErr w:type="gramStart"/>
+      <w:r>
+        <w:t>one dimensional</w:t>
+      </w:r>
+      <w:proofErr w:type="gramEnd"/>
       <w:r>
         <w:t xml:space="preserve"> string.</w:t>
       </w:r>
     </w:p>
     <w:p>
       <w:r>
+        <w:rPr>
+          <w:noProof/>
+        </w:rPr>
         <w:drawing>
           <wp:inline distT="0" distB="0" distL="0" distR="0" wp14:anchorId="02073C52" wp14:editId="5A93944F">
             <wp:extent cx="3400900" cy="2314898"/>
@@ -5462,11 +5575,22 @@
         </w:sdtContent>
       </w:sdt>
       <w:r>
-        <w:t>. This means that rules can replace whole strings instead of being limited to single symbols. This is similar to context-sensitive L-Systems in that a pattern of symbols is required for a rule to be applied but differs in that the entire pattern is replaced rather than a single symbol.</w:t>
-      </w:r>
-    </w:p>
-    <w:p>
-      <w:r>
+        <w:t xml:space="preserve">. This means that rules can replace whole strings instead of being limited to single symbols. This is </w:t>
+      </w:r>
+      <w:proofErr w:type="gramStart"/>
+      <w:r>
+        <w:t>similar to</w:t>
+      </w:r>
+      <w:proofErr w:type="gramEnd"/>
+      <w:r>
+        <w:t xml:space="preserve"> context-sensitive L-Systems in that a pattern of symbols is required for a rule to be applied but differs in that the entire pattern is replaced rather than a single symbol.</w:t>
+      </w:r>
+    </w:p>
+    <w:p>
+      <w:r>
+        <w:rPr>
+          <w:noProof/>
+        </w:rPr>
         <w:lastRenderedPageBreak/>
         <w:drawing>
           <wp:inline distT="0" distB="0" distL="0" distR="0" wp14:anchorId="1B39823E" wp14:editId="0B910AA3">
@@ -5753,84 +5877,7 @@
           <w:sz w:val="24"/>
           <w:szCs w:val="24"/>
         </w:rPr>
-        <w:t xml:space="preserve">An </w:t>
-      </w:r>
-      <w:r>
-        <w:rPr>
-          <w:sz w:val="24"/>
-          <w:szCs w:val="24"/>
-        </w:rPr>
-        <w:t>Extended L-systems</w:t>
-      </w:r>
-      <w:r>
-        <w:rPr>
-          <w:sz w:val="24"/>
-          <w:szCs w:val="24"/>
-        </w:rPr>
-        <w:t xml:space="preserve"> is </w:t>
-      </w:r>
-      <w:r>
-        <w:rPr>
-          <w:sz w:val="24"/>
-          <w:szCs w:val="24"/>
-        </w:rPr>
-        <w:t xml:space="preserve">where </w:t>
-      </w:r>
-      <w:r>
-        <w:rPr>
-          <w:sz w:val="24"/>
-          <w:szCs w:val="24"/>
-        </w:rPr>
-        <w:t>a</w:t>
-      </w:r>
-      <w:r>
-        <w:rPr>
-          <w:sz w:val="24"/>
-          <w:szCs w:val="24"/>
-        </w:rPr>
-        <w:t xml:space="preserve"> parametric L-System produces a generic template </w:t>
-      </w:r>
-      <w:r>
-        <w:rPr>
-          <w:sz w:val="24"/>
-          <w:szCs w:val="24"/>
-        </w:rPr>
-        <w:t>with parameters unassigned,</w:t>
-      </w:r>
-      <w:r>
-        <w:rPr>
-          <w:sz w:val="24"/>
-          <w:szCs w:val="24"/>
-        </w:rPr>
-        <w:t xml:space="preserve"> a second step is performed where the parameters of the L-System are </w:t>
-      </w:r>
-      <w:r>
-        <w:rPr>
-          <w:sz w:val="24"/>
-          <w:szCs w:val="24"/>
-        </w:rPr>
-        <w:t>set</w:t>
-      </w:r>
-      <w:r>
-        <w:rPr>
-          <w:sz w:val="24"/>
-          <w:szCs w:val="24"/>
-        </w:rPr>
-        <w:t xml:space="preserve"> by </w:t>
-      </w:r>
-      <w:r>
-        <w:rPr>
-          <w:sz w:val="24"/>
-          <w:szCs w:val="24"/>
-        </w:rPr>
-        <w:t xml:space="preserve">a </w:t>
-      </w:r>
-      <w:r>
-        <w:rPr>
-          <w:sz w:val="24"/>
-          <w:szCs w:val="24"/>
-        </w:rPr>
-        <w:t>function to bring the</w:t>
+        <w:t>An Extended L-systems is where a parametric L-System produces a generic template with parameters unassigned, a second step is performed where the parameters of the L-System are set by a function to bring the</w:t>
       </w:r>
       <w:r>
         <w:rPr>
@@ -5858,28 +5905,7 @@
           <w:sz w:val="24"/>
           <w:szCs w:val="24"/>
         </w:rPr>
-        <w:t xml:space="preserve"> specific </w:t>
-      </w:r>
-      <w:r>
-        <w:rPr>
-          <w:sz w:val="24"/>
-          <w:szCs w:val="24"/>
-        </w:rPr>
-        <w:t xml:space="preserve">global </w:t>
-      </w:r>
-      <w:r>
-        <w:rPr>
-          <w:sz w:val="24"/>
-          <w:szCs w:val="24"/>
-        </w:rPr>
-        <w:t>goals</w:t>
-      </w:r>
-      <w:r>
-        <w:rPr>
-          <w:sz w:val="24"/>
-          <w:szCs w:val="24"/>
-        </w:rPr>
-        <w:t xml:space="preserve"> and, finally, a third </w:t>
+        <w:t xml:space="preserve"> specific global goals and, finally, a third </w:t>
       </w:r>
       <w:r>
         <w:rPr>
@@ -5887,42 +5913,7 @@
           <w:szCs w:val="24"/>
         </w:rPr>
         <w:lastRenderedPageBreak/>
-        <w:t>function modifies the parameters to keep them within local constraints.</w:t>
-      </w:r>
-      <w:r>
-        <w:rPr>
-          <w:sz w:val="24"/>
-          <w:szCs w:val="24"/>
-        </w:rPr>
-        <w:t xml:space="preserve"> </w:t>
-      </w:r>
-      <w:r>
-        <w:rPr>
-          <w:sz w:val="24"/>
-          <w:szCs w:val="24"/>
-        </w:rPr>
-        <w:t>This</w:t>
-      </w:r>
-      <w:r>
-        <w:rPr>
-          <w:sz w:val="24"/>
-          <w:szCs w:val="24"/>
-        </w:rPr>
-        <w:t xml:space="preserve"> allow</w:t>
-      </w:r>
-      <w:r>
-        <w:rPr>
-          <w:sz w:val="24"/>
-          <w:szCs w:val="24"/>
-        </w:rPr>
-        <w:t>s</w:t>
-      </w:r>
-      <w:r>
-        <w:rPr>
-          <w:sz w:val="24"/>
-          <w:szCs w:val="24"/>
-        </w:rPr>
-        <w:t xml:space="preserve"> the output of the L-System to be modified without changing its rule set</w:t>
+        <w:t>function modifies the parameters to keep them within local constraints. This allows the output of the L-System to be modified without changing its rule set</w:t>
       </w:r>
       <w:sdt>
         <w:sdtPr>
@@ -6111,14 +6102,7 @@
           <w:sz w:val="24"/>
           <w:szCs w:val="24"/>
         </w:rPr>
-        <w:t>.</w:t>
-      </w:r>
-      <w:r>
-        <w:rPr>
-          <w:sz w:val="24"/>
-          <w:szCs w:val="24"/>
-        </w:rPr>
-        <w:t xml:space="preserve"> P 303. “Functions applied to a successor”</w:t>
+        <w:t>. P 303. “Functions applied to a successor”</w:t>
       </w:r>
       <w:r>
         <w:rPr>
@@ -6211,7 +6195,15 @@
     <w:p/>
     <w:p>
       <w:r>
-        <w:t>Turtles are not limited to 2 dimensions but can in fact support any number of dimensions as long as every rotation operation required to navigate the space is implemented which for the case of 3 dimensions are yaw, pitch and roll.</w:t>
+        <w:t xml:space="preserve">Turtles are not limited to 2 dimensions but can in fact support any number of dimensions </w:t>
+      </w:r>
+      <w:proofErr w:type="gramStart"/>
+      <w:r>
+        <w:t>as long as</w:t>
+      </w:r>
+      <w:proofErr w:type="gramEnd"/>
+      <w:r>
+        <w:t xml:space="preserve"> every rotation operation required to navigate the space is implemented which for the case of 3 dimensions are yaw, pitch and roll.</w:t>
       </w:r>
     </w:p>
     <w:p>
@@ -6759,7 +6751,35 @@
           <w:sz w:val="24"/>
           <w:szCs w:val="24"/>
         </w:rPr>
-        <w:t xml:space="preserve"> the vitality and age of each symbol is incremented and the plant grows by creating new symbols with ages and vitalities beginning from their minimums. When a symbol reaches its maximum age it is replaced with a symbol that represents a dying </w:t>
+        <w:t xml:space="preserve"> the vitality and age of each symbol is incremented</w:t>
+      </w:r>
+      <w:r>
+        <w:rPr>
+          <w:sz w:val="24"/>
+          <w:szCs w:val="24"/>
+        </w:rPr>
+        <w:t>,</w:t>
+      </w:r>
+      <w:r>
+        <w:rPr>
+          <w:sz w:val="24"/>
+          <w:szCs w:val="24"/>
+        </w:rPr>
+        <w:t xml:space="preserve"> and the plant grows by creating new symbols with ages and vitalities beginning from their minimums. When a symbol reaches its maximum </w:t>
+      </w:r>
+      <w:r>
+        <w:rPr>
+          <w:sz w:val="24"/>
+          <w:szCs w:val="24"/>
+        </w:rPr>
+        <w:t>age,</w:t>
+      </w:r>
+      <w:r>
+        <w:rPr>
+          <w:sz w:val="24"/>
+          <w:szCs w:val="24"/>
+        </w:rPr>
+        <w:t xml:space="preserve"> it is replaced with a symbol that represents a dying </w:t>
       </w:r>
       <w:r>
         <w:rPr>
@@ -6862,107 +6882,74 @@
     </w:p>
     <w:p>
       <w:r>
-        <w:t>Making minor adjustments to how L-Systems look can be challenging as they become increasingly complex as the number of iterations increases, they only become more complex as you add features such as context-sensitive rules, and minor changes can have large effects on the overall appearance due to their fractal nature. A clever solution to allow an artist to have some control over the general shape of the final model is to make the L-System generate along a user defined free-form stroke that can be drawn</w:t>
+        <w:t xml:space="preserve">Making minor adjustments to how L-Systems look can be challenging </w:t>
+      </w:r>
+      <w:r>
+        <w:t>because</w:t>
+      </w:r>
+      <w:r>
+        <w:t xml:space="preserve"> </w:t>
+      </w:r>
+      <w:r>
+        <w:t>minor changes can have large effects on the overall appearance due to their fractal nature</w:t>
+      </w:r>
+      <w:r>
+        <w:t xml:space="preserve"> and, </w:t>
+      </w:r>
+      <w:r>
+        <w:t>they become increasingly complex as the number of iterations increases</w:t>
+      </w:r>
+      <w:r>
+        <w:t xml:space="preserve"> and</w:t>
+      </w:r>
+      <w:r>
+        <w:t xml:space="preserve"> you add features</w:t>
+      </w:r>
+      <w:r>
+        <w:t xml:space="preserve"> to make them more flexible</w:t>
+      </w:r>
+      <w:r>
+        <w:t xml:space="preserve"> such as context-sensitive rules. A clever solution to allow an artist to have some control over the general shape of the final model is to make the L-System generate along a user defined free-form stroke that can be drawn</w:t>
       </w:r>
       <w:r>
         <w:t xml:space="preserve">. This works by interpreting the stroke drawn by the user as the central axis of the L-System </w:t>
       </w:r>
-    </w:p>
-    <w:p/>
-    <w:p>
-      <w:pPr>
-        <w:pStyle w:val="Heading2"/>
-      </w:pPr>
-      <w:r>
-        <w:lastRenderedPageBreak/>
-        <w:t>Environmental Modelling</w:t>
-      </w:r>
-    </w:p>
-    <w:p>
-      <w:pPr>
-        <w:pStyle w:val="ListParagraph"/>
-        <w:numPr>
-          <w:ilvl w:val="0"/>
-          <w:numId w:val="16"/>
-        </w:numPr>
-        <w:spacing w:after="160"/>
-        <w:rPr>
-          <w:sz w:val="24"/>
-          <w:szCs w:val="24"/>
-        </w:rPr>
-      </w:pPr>
-      <w:r>
-        <w:rPr>
-          <w:sz w:val="24"/>
-          <w:szCs w:val="24"/>
-        </w:rPr>
-        <w:t>Using L-Systems to generate river deltas. This is a preliminary paper that presents a method using the simplest of deterministic L-Systems without stochastic operators or parameters to generate skeletons which could be further processed to produce realistic river deltas in virtual 3D environments</w:t>
+      <w:r>
+        <w:t xml:space="preserve">or the axis along the direction the turtle is initially facing </w:t>
       </w:r>
       <w:sdt>
         <w:sdtPr>
-          <w:rPr>
-            <w:sz w:val="24"/>
-            <w:szCs w:val="24"/>
-          </w:rPr>
-          <w:id w:val="1063058712"/>
+          <w:id w:val="-699014981"/>
           <w:citation/>
         </w:sdtPr>
         <w:sdtContent>
           <w:r>
-            <w:rPr>
-              <w:sz w:val="24"/>
-              <w:szCs w:val="24"/>
-            </w:rPr>
             <w:fldChar w:fldCharType="begin"/>
           </w:r>
           <w:r>
-            <w:rPr>
-              <w:sz w:val="24"/>
-              <w:szCs w:val="24"/>
-            </w:rPr>
-            <w:instrText xml:space="preserve">CITATION Val19 \l 2057 </w:instrText>
-          </w:r>
-          <w:r>
-            <w:rPr>
-              <w:sz w:val="24"/>
-              <w:szCs w:val="24"/>
-            </w:rPr>
+            <w:instrText xml:space="preserve"> CITATION Iji06 \l 2057 </w:instrText>
+          </w:r>
+          <w:r>
             <w:fldChar w:fldCharType="separate"/>
           </w:r>
           <w:r>
             <w:rPr>
               <w:noProof/>
-              <w:sz w:val="24"/>
-              <w:szCs w:val="24"/>
             </w:rPr>
-            <w:t xml:space="preserve"> </w:t>
-          </w:r>
-          <w:r>
-            <w:rPr>
-              <w:noProof/>
-              <w:sz w:val="24"/>
-              <w:szCs w:val="24"/>
-            </w:rPr>
-            <w:t>(Valencia-Rosado &amp; Starostenko, 2019)</w:t>
-          </w:r>
-          <w:r>
-            <w:rPr>
-              <w:sz w:val="24"/>
-              <w:szCs w:val="24"/>
-            </w:rPr>
+            <w:t>(Ijiri, Owada, &amp; Igarashi, 2006)</w:t>
+          </w:r>
+          <w:r>
             <w:fldChar w:fldCharType="end"/>
           </w:r>
         </w:sdtContent>
       </w:sdt>
       <w:r>
-        <w:rPr>
-          <w:sz w:val="24"/>
-          <w:szCs w:val="24"/>
-        </w:rPr>
         <w:t>.</w:t>
       </w:r>
     </w:p>
     <w:p/>
+    <w:p/>
+    <w:p/>
     <w:p>
       <w:pPr>
         <w:pStyle w:val="Heading2"/>
@@ -6976,286 +6963,729 @@
         <w:pStyle w:val="Heading3"/>
       </w:pPr>
       <w:r>
-        <w:t>City Generation</w:t>
-      </w:r>
-    </w:p>
-    <w:p>
-      <w:pPr>
-        <w:pStyle w:val="ListParagraph"/>
-        <w:numPr>
-          <w:ilvl w:val="0"/>
-          <w:numId w:val="16"/>
-        </w:numPr>
-        <w:spacing w:after="160"/>
-        <w:rPr>
-          <w:sz w:val="24"/>
-          <w:szCs w:val="24"/>
-        </w:rPr>
-      </w:pPr>
-      <w:r>
-        <w:rPr>
-          <w:sz w:val="24"/>
-          <w:szCs w:val="24"/>
-        </w:rPr>
-        <w:t>Using L-Systems to model cities, generating road networks as well as buildings</w:t>
-      </w:r>
-      <w:r>
-        <w:rPr>
-          <w:sz w:val="24"/>
-          <w:szCs w:val="24"/>
-        </w:rPr>
-        <w:t xml:space="preserve"> </w:t>
+        <w:t>Generating Buildings for a Racing Game</w:t>
+      </w:r>
+    </w:p>
+    <w:p>
+      <w:r>
+        <w:t xml:space="preserve">In racing games there are usually buildings or other scenery in the background and although these assets do not have to be of the highest quality because they are not the focus of the game variation is important to keep the players engaged. L-Systems are used to create a footprint of a building and then a genetic algorithm is used to evolve this model where the fitness of candidate models is determined using anonymous participant </w:t>
+      </w:r>
+      <w:r>
+        <w:t>ratings</w:t>
+      </w:r>
+      <w:r>
+        <w:t xml:space="preserve"> submitted through an online service</w:t>
+      </w:r>
+      <w:r>
+        <w:t xml:space="preserve">. Selected models are then </w:t>
+      </w:r>
+      <w:proofErr w:type="gramStart"/>
+      <w:r>
+        <w:t>combined together</w:t>
+      </w:r>
+      <w:proofErr w:type="gramEnd"/>
+      <w:r>
+        <w:t xml:space="preserve"> in different </w:t>
+      </w:r>
+      <w:proofErr w:type="gramStart"/>
+      <w:r>
+        <w:t>configurations</w:t>
+      </w:r>
+      <w:proofErr w:type="gramEnd"/>
+      <w:r>
+        <w:t xml:space="preserve"> and the genetic algorithm is repeated for </w:t>
+      </w:r>
+      <w:proofErr w:type="gramStart"/>
+      <w:r>
+        <w:t>a number of</w:t>
+      </w:r>
+      <w:proofErr w:type="gramEnd"/>
+      <w:r>
+        <w:t xml:space="preserve"> iterations leading to novel combinations of shapes which mimic modern architecture </w:t>
       </w:r>
       <w:sdt>
         <w:sdtPr>
-          <w:rPr>
-            <w:sz w:val="24"/>
-            <w:szCs w:val="24"/>
-          </w:rPr>
-          <w:id w:val="-567427452"/>
+          <w:id w:val="1323934594"/>
           <w:citation/>
         </w:sdtPr>
         <w:sdtContent>
           <w:r>
-            <w:rPr>
-              <w:sz w:val="24"/>
-              <w:szCs w:val="24"/>
-            </w:rPr>
             <w:fldChar w:fldCharType="begin"/>
           </w:r>
           <w:r>
-            <w:rPr>
-              <w:sz w:val="24"/>
-              <w:szCs w:val="24"/>
-            </w:rPr>
-            <w:instrText xml:space="preserve">CITATION Par01 \l 2057 </w:instrText>
-          </w:r>
-          <w:r>
-            <w:rPr>
-              <w:sz w:val="24"/>
-              <w:szCs w:val="24"/>
-            </w:rPr>
+            <w:instrText xml:space="preserve">CITATION Yoo12 \l 2057 </w:instrText>
+          </w:r>
+          <w:r>
             <w:fldChar w:fldCharType="separate"/>
           </w:r>
           <w:r>
             <w:rPr>
               <w:noProof/>
-              <w:sz w:val="24"/>
-              <w:szCs w:val="24"/>
             </w:rPr>
-            <w:t xml:space="preserve"> </w:t>
-          </w:r>
-          <w:r>
-            <w:rPr>
-              <w:noProof/>
-              <w:sz w:val="24"/>
-              <w:szCs w:val="24"/>
-            </w:rPr>
-            <w:t>(Parish &amp; Müller, 2001)</w:t>
-          </w:r>
-          <w:r>
-            <w:rPr>
-              <w:sz w:val="24"/>
-              <w:szCs w:val="24"/>
-            </w:rPr>
+            <w:t>(Yoon &amp; Kim, 2016)</w:t>
+          </w:r>
+          <w:r>
             <w:fldChar w:fldCharType="end"/>
           </w:r>
         </w:sdtContent>
       </w:sdt>
       <w:r>
-        <w:rPr>
-          <w:sz w:val="24"/>
-          <w:szCs w:val="24"/>
-        </w:rPr>
         <w:t>.</w:t>
       </w:r>
-    </w:p>
-    <w:p/>
-    <w:p>
-      <w:pPr>
-        <w:pStyle w:val="Heading2"/>
-      </w:pPr>
-      <w:r>
-        <w:t>Level Generation</w:t>
-      </w:r>
-    </w:p>
-    <w:p>
-      <w:pPr>
-        <w:pStyle w:val="ListParagraph"/>
-        <w:numPr>
-          <w:ilvl w:val="0"/>
-          <w:numId w:val="16"/>
-        </w:numPr>
-        <w:spacing w:after="160"/>
-        <w:rPr>
-          <w:sz w:val="24"/>
-          <w:szCs w:val="24"/>
-        </w:rPr>
-      </w:pPr>
-      <w:r>
-        <w:rPr>
-          <w:sz w:val="24"/>
-          <w:szCs w:val="24"/>
-        </w:rPr>
-        <w:t xml:space="preserve">Using </w:t>
-      </w:r>
-      <w:r>
-        <w:rPr>
-          <w:sz w:val="24"/>
-          <w:szCs w:val="24"/>
-        </w:rPr>
-        <w:t xml:space="preserve">L-Systems to dynamically generate unique levels for each playthrough within a virtual reality escape room game </w:t>
+      <w:r>
+        <w:t xml:space="preserve"> L-Systems are only used here for generating a footprint with seemingly no real reason to use them over a simpler approach, but the overall outcome is interesting as it shows the potential of combining L-Systems with </w:t>
+      </w:r>
+      <w:r>
+        <w:t>incremental user feedback to make better models</w:t>
+      </w:r>
+      <w:r>
+        <w:t>.</w:t>
+      </w:r>
+    </w:p>
+    <w:p>
+      <w:pPr>
+        <w:pStyle w:val="Heading3"/>
+      </w:pPr>
+      <w:r>
+        <w:t>Geometric Modelling of Buildings</w:t>
+      </w:r>
+    </w:p>
+    <w:p>
+      <w:r>
+        <w:t xml:space="preserve">Generating a wide range of complex shapes as seen in building architecture is a difficult task which if performed entirely by an L-Systems may become un-manageable due to the vast array of symbols required. By replacing the terminal symbols, in other words the final symbols that have no rules that replace them, with functions that can generate geometry the overall shape can be decided by the L-System while the smaller geometric details can be designed in traditional functions. Furthermore other symbols can be replaced with functions and </w:t>
+      </w:r>
+      <w:r>
+        <w:t xml:space="preserve">all functions mentioned do not have to be executed at the end of the re-writing process as may be intuitive but can be executed at any point allowing more flexibility </w:t>
       </w:r>
       <w:sdt>
         <w:sdtPr>
-          <w:rPr>
-            <w:sz w:val="24"/>
-            <w:szCs w:val="24"/>
-          </w:rPr>
-          <w:id w:val="-1191289769"/>
+          <w:id w:val="2099750021"/>
           <w:citation/>
         </w:sdtPr>
         <w:sdtContent>
           <w:r>
-            <w:rPr>
-              <w:sz w:val="24"/>
-              <w:szCs w:val="24"/>
-            </w:rPr>
             <w:fldChar w:fldCharType="begin"/>
           </w:r>
           <w:r>
-            <w:rPr>
-              <w:sz w:val="24"/>
-              <w:szCs w:val="24"/>
-            </w:rPr>
-            <w:instrText xml:space="preserve"> CITATION Yas24 \l 2057 </w:instrText>
-          </w:r>
-          <w:r>
-            <w:rPr>
-              <w:sz w:val="24"/>
-              <w:szCs w:val="24"/>
-            </w:rPr>
+            <w:instrText xml:space="preserve"> CITATION Mar05 \l 2057 </w:instrText>
+          </w:r>
+          <w:r>
             <w:fldChar w:fldCharType="separate"/>
           </w:r>
           <w:r>
             <w:rPr>
               <w:noProof/>
-              <w:sz w:val="24"/>
-              <w:szCs w:val="24"/>
             </w:rPr>
-            <w:t>(Yaswinski, Chelladurai, &amp; Barot, 2024)</w:t>
-          </w:r>
-          <w:r>
-            <w:rPr>
-              <w:sz w:val="24"/>
-              <w:szCs w:val="24"/>
-            </w:rPr>
+            <w:t>(Marvie, Perret, &amp; Bouatouch, 2005)</w:t>
+          </w:r>
+          <w:r>
             <w:fldChar w:fldCharType="end"/>
           </w:r>
         </w:sdtContent>
       </w:sdt>
       <w:r>
-        <w:rPr>
-          <w:sz w:val="24"/>
-          <w:szCs w:val="24"/>
-        </w:rPr>
         <w:t>.</w:t>
       </w:r>
-    </w:p>
-    <w:p>
-      <w:pPr>
-        <w:pStyle w:val="ListParagraph"/>
-        <w:numPr>
-          <w:ilvl w:val="0"/>
-          <w:numId w:val="16"/>
-        </w:numPr>
-      </w:pPr>
-      <w:r>
-        <w:rPr>
-          <w:sz w:val="24"/>
-          <w:szCs w:val="24"/>
-        </w:rPr>
-        <w:t xml:space="preserve">Using L-Systems as a game mechanic. In this case L-Systems generate trees that would have a random number of poisonous branches releasing toxic fumes to damage a player who would have to use these branches to navigate an environment. The player was able to control the growth of the L-Systems and branches from a system could fall off and continue to grow on their own. The concept is that players must carefully plan when to grow L-Systems without full knowledge due to the randomness of the branches to navigate a virtual environment </w:t>
+      <w:r>
+        <w:t xml:space="preserve"> The presented system is very robust and produces high quality examples with little room for criticism, some of the value of procedural generation is eliminated however as the functions that define the small details for generated buildings need to be created by hand.</w:t>
+      </w:r>
+    </w:p>
+    <w:p>
+      <w:pPr>
+        <w:pStyle w:val="Heading3"/>
+      </w:pPr>
+      <w:r>
+        <w:lastRenderedPageBreak/>
+        <w:t>City Generation</w:t>
+      </w:r>
+    </w:p>
+    <w:p>
+      <w:pPr>
+        <w:rPr>
+          <w:sz w:val="24"/>
+          <w:szCs w:val="24"/>
+        </w:rPr>
+      </w:pPr>
+      <w:r>
+        <w:t xml:space="preserve">When generating a full city many factors must be </w:t>
+      </w:r>
+      <w:r>
+        <w:t>considered</w:t>
+      </w:r>
+      <w:r>
+        <w:t xml:space="preserve">. Transportation infrastructure is designed to meet the needs of the city’s occupants, the layout of the city evolves over time leaving a mixture of old and new architectural designs intermingled, and even social and legal factors play a role in the final composition. </w:t>
+      </w:r>
+      <w:proofErr w:type="spellStart"/>
+      <w:r>
+        <w:t>CityEngine</w:t>
+      </w:r>
+      <w:proofErr w:type="spellEnd"/>
+      <w:r>
+        <w:t xml:space="preserve"> </w:t>
+      </w:r>
+      <w:r>
+        <w:t>takes geographical statistical maps and generates a roadmap based on the space available and population density, the space between roads can then be subdivided into allotments and buildings generated.</w:t>
+      </w:r>
+      <w:r>
+        <w:t xml:space="preserve"> Extended L-Systems</w:t>
+      </w:r>
+      <w:r>
+        <w:t xml:space="preserve"> are used to create the road network and parametric stochastic L-Systems are used to generate building geometry </w:t>
       </w:r>
       <w:sdt>
         <w:sdtPr>
-          <w:id w:val="1548870137"/>
+          <w:id w:val="137846832"/>
           <w:citation/>
         </w:sdtPr>
         <w:sdtContent>
           <w:r>
-            <w:rPr>
-              <w:sz w:val="24"/>
-              <w:szCs w:val="24"/>
-            </w:rPr>
             <w:fldChar w:fldCharType="begin"/>
           </w:r>
           <w:r>
-            <w:rPr>
-              <w:sz w:val="24"/>
-              <w:szCs w:val="24"/>
-            </w:rPr>
-            <w:instrText xml:space="preserve"> CITATION For13 \l 2057 </w:instrText>
-          </w:r>
-          <w:r>
-            <w:rPr>
-              <w:sz w:val="24"/>
-              <w:szCs w:val="24"/>
-            </w:rPr>
+            <w:instrText xml:space="preserve"> CITATION Par01 \l 2057 </w:instrText>
+          </w:r>
+          <w:r>
             <w:fldChar w:fldCharType="separate"/>
           </w:r>
           <w:r>
             <w:rPr>
               <w:noProof/>
-              <w:sz w:val="24"/>
-              <w:szCs w:val="24"/>
+            </w:rPr>
+            <w:t>(Parish &amp; Müller, 2001)</w:t>
+          </w:r>
+          <w:r>
+            <w:fldChar w:fldCharType="end"/>
+          </w:r>
+        </w:sdtContent>
+      </w:sdt>
+      <w:r>
+        <w:t xml:space="preserve">. </w:t>
+      </w:r>
+      <w:proofErr w:type="spellStart"/>
+      <w:r>
+        <w:t>CityEngine</w:t>
+      </w:r>
+      <w:proofErr w:type="spellEnd"/>
+      <w:r>
+        <w:t xml:space="preserve"> was later </w:t>
+      </w:r>
+      <w:r>
+        <w:t xml:space="preserve">acquired by ESRI, further developed, and renamed to ArcGIS </w:t>
+      </w:r>
+      <w:proofErr w:type="spellStart"/>
+      <w:r>
+        <w:t>CityEngine</w:t>
+      </w:r>
+      <w:proofErr w:type="spellEnd"/>
+      <w:r>
+        <w:t xml:space="preserve">. </w:t>
+      </w:r>
+      <w:proofErr w:type="spellStart"/>
+      <w:r>
+        <w:t>CityEngine</w:t>
+      </w:r>
+      <w:proofErr w:type="spellEnd"/>
+      <w:r>
+        <w:t xml:space="preserve"> is still in active development today with Pascal </w:t>
+      </w:r>
+      <w:r>
+        <w:rPr>
+          <w:noProof/>
+        </w:rPr>
+        <w:t>Müller</w:t>
+      </w:r>
+      <w:r>
+        <w:rPr>
+          <w:noProof/>
+        </w:rPr>
+        <w:t xml:space="preserve"> being a director in the company,</w:t>
+      </w:r>
+      <w:r>
+        <w:t xml:space="preserve"> it can be integrated into Unreal Engine</w:t>
+      </w:r>
+      <w:r>
+        <w:t xml:space="preserve"> </w:t>
+      </w:r>
+      <w:sdt>
+        <w:sdtPr>
+          <w:id w:val="-1442840612"/>
+          <w:citation/>
+        </w:sdtPr>
+        <w:sdtContent>
+          <w:r>
+            <w:fldChar w:fldCharType="begin"/>
+          </w:r>
+          <w:r>
+            <w:instrText xml:space="preserve">CITATION Env25 \l 2057 </w:instrText>
+          </w:r>
+          <w:r>
+            <w:fldChar w:fldCharType="separate"/>
+          </w:r>
+          <w:r>
+            <w:rPr>
+              <w:noProof/>
+            </w:rPr>
+            <w:t>(Environmental Systems Research Institute, Inc., 2025)</w:t>
+          </w:r>
+          <w:r>
+            <w:fldChar w:fldCharType="end"/>
+          </w:r>
+        </w:sdtContent>
+      </w:sdt>
+      <w:r>
+        <w:t xml:space="preserve"> giving it the potential to be used for games development in modern titles. This is a clear case of where L-Systems have been used very successfully to generate content that could be used in games, while no evidence has been found that it has been used in a production game this information is unlikely to be widely publicized.</w:t>
+      </w:r>
+    </w:p>
+    <w:p>
+      <w:pPr>
+        <w:pStyle w:val="Heading2"/>
+      </w:pPr>
+      <w:r>
+        <w:t>Environmental Modelling</w:t>
+      </w:r>
+    </w:p>
+    <w:p>
+      <w:pPr>
+        <w:pStyle w:val="Heading3"/>
+      </w:pPr>
+      <w:r>
+        <w:t xml:space="preserve">Underground </w:t>
+      </w:r>
+      <w:r>
+        <w:t xml:space="preserve">Cave </w:t>
+      </w:r>
+      <w:r>
+        <w:t>Systems</w:t>
+      </w:r>
+    </w:p>
+    <w:p>
+      <w:r>
+        <w:t xml:space="preserve">Generation of a network of underground caves is accomplished with the combination of L-Systems and cellular automata. A blank 2D bitmap has an L-Systems operate on it from each edge for a total of 4 L-Systems. The shape created is then operated on by cellular automata which fills some of the space between the L-Systems paths making larger chambers </w:t>
+      </w:r>
+      <w:r>
+        <w:t>and</w:t>
+      </w:r>
+      <w:r>
+        <w:t xml:space="preserve"> fit</w:t>
+      </w:r>
+      <w:r>
+        <w:t>ting</w:t>
+      </w:r>
+      <w:r>
+        <w:t xml:space="preserve"> </w:t>
+      </w:r>
+      <w:r>
+        <w:t>any additional</w:t>
+      </w:r>
+      <w:r>
+        <w:t xml:space="preserve"> constraints</w:t>
+      </w:r>
+      <w:r>
+        <w:t xml:space="preserve"> </w:t>
+      </w:r>
+      <w:r>
+        <w:t>required.</w:t>
+      </w:r>
+      <w:r>
+        <w:t xml:space="preserve"> Several bitmaps are made in this way and placed at differing heights then a heightmap is applied to combine and smooth the cave chambers together into a larger cave system with multiple distinct levels that can be traversed by a character</w:t>
+      </w:r>
+      <w:r>
+        <w:t xml:space="preserve"> more easily increasing playability </w:t>
+      </w:r>
+      <w:sdt>
+        <w:sdtPr>
+          <w:id w:val="353229431"/>
+          <w:citation/>
+        </w:sdtPr>
+        <w:sdtContent>
+          <w:r>
+            <w:fldChar w:fldCharType="begin"/>
+          </w:r>
+          <w:r>
+            <w:instrText xml:space="preserve"> CITATION Ant16 \l 2057 </w:instrText>
+          </w:r>
+          <w:r>
+            <w:fldChar w:fldCharType="separate"/>
+          </w:r>
+          <w:r>
+            <w:rPr>
+              <w:noProof/>
+            </w:rPr>
+            <w:t>(Antoniuk &amp; Rokita, 2016)</w:t>
+          </w:r>
+          <w:r>
+            <w:fldChar w:fldCharType="end"/>
+          </w:r>
+        </w:sdtContent>
+      </w:sdt>
+      <w:r>
+        <w:t>.</w:t>
+      </w:r>
+    </w:p>
+    <w:p>
+      <w:pPr>
+        <w:pStyle w:val="Heading3"/>
+      </w:pPr>
+      <w:r>
+        <w:t>River Deltas</w:t>
+      </w:r>
+    </w:p>
+    <w:p>
+      <w:pPr>
+        <w:rPr>
+          <w:sz w:val="24"/>
+          <w:szCs w:val="24"/>
+        </w:rPr>
+      </w:pPr>
+      <w:r>
+        <w:t xml:space="preserve">Generation of river deltas is an interesting research area that </w:t>
+      </w:r>
+      <w:r>
+        <w:t>does not appear to have</w:t>
+      </w:r>
+      <w:r>
+        <w:t xml:space="preserve"> had significant investment historically. There are clear similarities</w:t>
+      </w:r>
+      <w:r>
+        <w:t>, visible even to a casual observer,</w:t>
+      </w:r>
+      <w:r>
+        <w:t xml:space="preserve"> </w:t>
+      </w:r>
+      <w:r>
+        <w:lastRenderedPageBreak/>
+        <w:t xml:space="preserve">between the patterns seen in river deltas </w:t>
+      </w:r>
+      <w:r>
+        <w:t xml:space="preserve">and the output images of basic L-System used to generate tree like structures, which make L-Systems appear to be a good choice for this kind of application. Stochastic L-Systems are first used to generate a skeleton for the river delta and a graphical interpretation is created using a turtle. The surrounding land for the delta is </w:t>
+      </w:r>
+      <w:r>
+        <w:t xml:space="preserve">generated by finding the smallest convex shape that can completely enclose the delta and then this shape goes through another algorithm to make it appear rougher and more natural. A coastline is generated with its overlap of the delta being determined based on whether the river or tide is more dominant, again being made to appear rough. </w:t>
+      </w:r>
+      <w:r>
+        <w:t>Finally,</w:t>
+      </w:r>
+      <w:r>
+        <w:t xml:space="preserve"> a</w:t>
+      </w:r>
+      <w:r>
+        <w:t xml:space="preserve"> set of</w:t>
+      </w:r>
+      <w:r>
+        <w:t xml:space="preserve"> conditional Generative Adversarial Network</w:t>
+      </w:r>
+      <w:r>
+        <w:t>s</w:t>
+      </w:r>
+      <w:r>
+        <w:t xml:space="preserve"> (</w:t>
+      </w:r>
+      <w:proofErr w:type="spellStart"/>
+      <w:r>
+        <w:t>cGAN</w:t>
+      </w:r>
+      <w:proofErr w:type="spellEnd"/>
+      <w:r>
+        <w:t xml:space="preserve">) </w:t>
+      </w:r>
+      <w:r>
+        <w:t>are</w:t>
+      </w:r>
+      <w:r>
+        <w:t xml:space="preserve"> used to generate the final surface image</w:t>
+      </w:r>
+      <w:r>
+        <w:t xml:space="preserve"> </w:t>
+      </w:r>
+      <w:sdt>
+        <w:sdtPr>
+          <w:id w:val="1303199013"/>
+          <w:citation/>
+        </w:sdtPr>
+        <w:sdtContent>
+          <w:r>
+            <w:fldChar w:fldCharType="begin"/>
+          </w:r>
+          <w:r>
+            <w:instrText xml:space="preserve">CITATION Val22 \t  \l 2057 </w:instrText>
+          </w:r>
+          <w:r>
+            <w:fldChar w:fldCharType="separate"/>
+          </w:r>
+          <w:r>
+            <w:rPr>
+              <w:noProof/>
+            </w:rPr>
+            <w:t>(Valencia-Rosado, Guzman-Zavaleta, &amp; Starostenko, 2022)</w:t>
+          </w:r>
+          <w:r>
+            <w:fldChar w:fldCharType="end"/>
+          </w:r>
+        </w:sdtContent>
+      </w:sdt>
+      <w:r>
+        <w:t>.</w:t>
+      </w:r>
+    </w:p>
+    <w:p>
+      <w:pPr>
+        <w:pStyle w:val="Heading3"/>
+      </w:pPr>
+      <w:r>
+        <w:t>Forest Generation</w:t>
+      </w:r>
+    </w:p>
+    <w:p>
+      <w:r>
+        <w:t>L-Systems are well known for their ability to produce realistic tree models and as such the generation of entire forests may seem like an obvious target, however, rendering L-Systems through the use of a turtle is slow due to the number of operations performed and so does not scale well where many trees need to be rendered on every frame. A collection of ‘hero’ trees can be generated using</w:t>
+      </w:r>
+      <w:r>
+        <w:t xml:space="preserve"> a</w:t>
+      </w:r>
+      <w:r>
+        <w:t xml:space="preserve"> stochastic L-System</w:t>
+      </w:r>
+      <w:r>
+        <w:t xml:space="preserve">, and geometry of their branches cached in graphics memory. This allows a graphics shader to be written that is given positions and ages of trees to be generated, it then randomly selects branches from these ‘hero’ trees to generate a reasonably distinct tree of the desired age in the desired location. Since the turtle rendering process is only done once it is significantly faster, pair this with the fact that most of the rendering is done on the GPU and can be done in parallel using instanced rendering allows around 10,000 trees to be rendered in a few seconds, which while not interactive is significantly faster than a simple CPU based implementation </w:t>
+      </w:r>
+      <w:sdt>
+        <w:sdtPr>
+          <w:id w:val="1052271142"/>
+          <w:citation/>
+        </w:sdtPr>
+        <w:sdtContent>
+          <w:r>
+            <w:fldChar w:fldCharType="begin"/>
+          </w:r>
+          <w:r>
+            <w:instrText xml:space="preserve"> CITATION Car19 \l 2057 </w:instrText>
+          </w:r>
+          <w:r>
+            <w:fldChar w:fldCharType="separate"/>
+          </w:r>
+          <w:r>
+            <w:rPr>
+              <w:noProof/>
+            </w:rPr>
+            <w:t>(Carrey, 2019)</w:t>
+          </w:r>
+          <w:r>
+            <w:fldChar w:fldCharType="end"/>
+          </w:r>
+        </w:sdtContent>
+      </w:sdt>
+      <w:r>
+        <w:t>.</w:t>
+      </w:r>
+    </w:p>
+    <w:p>
+      <w:pPr>
+        <w:pStyle w:val="Heading2"/>
+      </w:pPr>
+      <w:r>
+        <w:t>Level Generation</w:t>
+      </w:r>
+    </w:p>
+    <w:p>
+      <w:pPr>
+        <w:pStyle w:val="Heading3"/>
+      </w:pPr>
+      <w:r>
+        <w:t>Escape Room Levels</w:t>
+      </w:r>
+    </w:p>
+    <w:p>
+      <w:pPr>
+        <w:rPr>
+          <w:sz w:val="24"/>
+          <w:szCs w:val="24"/>
+        </w:rPr>
+      </w:pPr>
+      <w:r>
+        <w:t xml:space="preserve">Level layouts in puzzle games like escape room games have the potential to be procedurally generated rather than having a designer create them by hand. L-Systems are used to generate unique levels for each playthrough while the puzzles are preset in a virtual reality environment in a paper included in the Journal of Advances in Information Technology </w:t>
+      </w:r>
+      <w:sdt>
+        <w:sdtPr>
+          <w:id w:val="-1249731349"/>
+          <w:citation/>
+        </w:sdtPr>
+        <w:sdtContent>
+          <w:r>
+            <w:fldChar w:fldCharType="begin"/>
+          </w:r>
+          <w:r>
+            <w:instrText xml:space="preserve"> CITATION Yas24 \l 2057 </w:instrText>
+          </w:r>
+          <w:r>
+            <w:fldChar w:fldCharType="separate"/>
+          </w:r>
+          <w:r>
+            <w:rPr>
+              <w:noProof/>
+            </w:rPr>
+            <w:t xml:space="preserve">(Yaswinski, Chelladurai, &amp; </w:t>
+          </w:r>
+          <w:r>
+            <w:rPr>
+              <w:noProof/>
+            </w:rPr>
+            <w:lastRenderedPageBreak/>
+            <w:t>Barot, 2024)</w:t>
+          </w:r>
+          <w:r>
+            <w:fldChar w:fldCharType="end"/>
+          </w:r>
+        </w:sdtContent>
+      </w:sdt>
+      <w:r>
+        <w:t xml:space="preserve">. L-Systems appear to be used to create a maze between the different set puzzles in this game </w:t>
+      </w:r>
+      <w:proofErr w:type="gramStart"/>
+      <w:r>
+        <w:t>in an attempt to</w:t>
+      </w:r>
+      <w:proofErr w:type="gramEnd"/>
+      <w:r>
+        <w:t xml:space="preserve"> prevent repeat playthroughs from being boring to players. </w:t>
+      </w:r>
+      <w:r>
+        <w:t>Unfortunately,</w:t>
+      </w:r>
+      <w:r>
+        <w:t xml:space="preserve"> the only L-System presented in the paper is entirely deterministic and no mention is made of randomized axioms being used so it is unclear whether </w:t>
+      </w:r>
+      <w:r>
+        <w:t>this is how the layout is modified or whether stochastic L-Systems are in fact being used.</w:t>
+      </w:r>
+    </w:p>
+    <w:p>
+      <w:pPr>
+        <w:pStyle w:val="Heading3"/>
+      </w:pPr>
+      <w:r>
+        <w:t>L-Systems as a Game Mechanic</w:t>
+      </w:r>
+    </w:p>
+    <w:p>
+      <w:r>
+        <w:t xml:space="preserve">L-Systems being used as a Game Mechanic is an interesting concept, although it is difficult to find substantial literature exploring the topic. One example is a system where </w:t>
+      </w:r>
+      <w:r>
+        <w:t xml:space="preserve">a stochastic L-System is used to generate trees where there is a 10% chance of a branch generating as a poisonous branch while the other 90% of the time it will just be a regular branch. The poisonous branches release toxic fumes that will damage the player if they come too close, the player must navigate to some goal by travelling across the branches and the player has a mechanism by which they can cause the L-System to grow. Growing the tree is necessary to reach the goal but comes with risk as branches that generate may not be safe to use, additionally branches have a chance of falling off and continuing to grow as a separate tree from where they land </w:t>
+      </w:r>
+      <w:sdt>
+        <w:sdtPr>
+          <w:id w:val="1206751646"/>
+          <w:citation/>
+        </w:sdtPr>
+        <w:sdtContent>
+          <w:r>
+            <w:fldChar w:fldCharType="begin"/>
+          </w:r>
+          <w:r>
+            <w:instrText xml:space="preserve"> CITATION For13 \l 2057 </w:instrText>
+          </w:r>
+          <w:r>
+            <w:fldChar w:fldCharType="separate"/>
+          </w:r>
+          <w:r>
+            <w:rPr>
+              <w:noProof/>
             </w:rPr>
             <w:t>(Fornander, 2013)</w:t>
           </w:r>
           <w:r>
-            <w:rPr>
-              <w:sz w:val="24"/>
-              <w:szCs w:val="24"/>
-            </w:rPr>
             <w:fldChar w:fldCharType="end"/>
           </w:r>
         </w:sdtContent>
       </w:sdt>
       <w:r>
-        <w:rPr>
-          <w:sz w:val="24"/>
-          <w:szCs w:val="24"/>
-        </w:rPr>
-        <w:t>.</w:t>
-      </w:r>
-    </w:p>
-    <w:p/>
+        <w:t xml:space="preserve">. It is not clear how the mechanism which allows the player to control the growth of the L-Systems </w:t>
+      </w:r>
+      <w:proofErr w:type="gramStart"/>
+      <w:r>
+        <w:t>functions</w:t>
+      </w:r>
+      <w:proofErr w:type="gramEnd"/>
+      <w:r>
+        <w:t xml:space="preserve"> and the L-Systems used are very simple leaving the actual shape of the tree to a different system and only defining how many branches a tree has and what types of </w:t>
+      </w:r>
+      <w:proofErr w:type="gramStart"/>
+      <w:r>
+        <w:t>branch</w:t>
+      </w:r>
+      <w:proofErr w:type="gramEnd"/>
+      <w:r>
+        <w:t xml:space="preserve"> they are.</w:t>
+      </w:r>
+      <w:r>
+        <w:t xml:space="preserve"> Excluding these minor flaws the paper exposes an interesting use case not commonly seen in the literature for L-Systems.</w:t>
+      </w:r>
+    </w:p>
     <w:p>
       <w:pPr>
         <w:pStyle w:val="Heading2"/>
       </w:pPr>
       <w:r>
+        <w:t>Dialogue and Quest</w:t>
+      </w:r>
+      <w:r>
+        <w:t xml:space="preserve"> Generation</w:t>
+      </w:r>
+    </w:p>
+    <w:p>
+      <w:r>
+        <w:t>Dialogue and other text-based systems seem to be an obvious target for L-Systems since they fundamentally work on strings of text, however, little evidence was found in the literature exploring this.</w:t>
+      </w:r>
+    </w:p>
+    <w:p>
+      <w:pPr>
+        <w:rPr>
+          <w:sz w:val="24"/>
+          <w:szCs w:val="24"/>
+        </w:rPr>
+      </w:pPr>
+      <w:r>
+        <w:t>Tracery</w:t>
+      </w:r>
+    </w:p>
+    <w:p>
+      <w:pPr>
+        <w:pStyle w:val="Heading2"/>
+      </w:pPr>
+      <w:r>
         <w:lastRenderedPageBreak/>
-        <w:t>Dialogue and Quest</w:t>
-      </w:r>
-      <w:r>
-        <w:t xml:space="preserve"> Generation</w:t>
-      </w:r>
-    </w:p>
-    <w:p>
-      <w:r>
-        <w:t>Dialogue and other text-based systems seem to be an obvious target for L-Systems since they fundamentally work on strings of text, however, little evidence was found in the literature exploring this.</w:t>
-      </w:r>
-    </w:p>
-    <w:p>
-      <w:pPr>
-        <w:rPr>
-          <w:sz w:val="24"/>
-          <w:szCs w:val="24"/>
-        </w:rPr>
-      </w:pPr>
-      <w:r>
-        <w:t>Tracery</w:t>
+        <w:t>Research Gap</w:t>
+      </w:r>
+    </w:p>
+    <w:p>
+      <w:r>
+        <w:t>What doesn’t exist or is underdeveloped? I can’t say it doesn’t exist though maybe just not prevalent.</w:t>
+      </w:r>
+    </w:p>
+    <w:p>
+      <w:r>
+        <w:t>Textures</w:t>
+      </w:r>
+    </w:p>
+    <w:p>
+      <w:r>
+        <w:t>Audio</w:t>
+      </w:r>
+    </w:p>
+    <w:p>
+      <w:r>
+        <w:t>Terrain Generation</w:t>
+      </w:r>
+    </w:p>
+    <w:p>
+      <w:r>
+        <w:t>Maze Generation</w:t>
+      </w:r>
+    </w:p>
+    <w:p>
+      <w:r>
+        <w:t>Dialogues and Quests</w:t>
       </w:r>
     </w:p>
     <w:p>
@@ -7263,25 +7693,17 @@
         <w:pStyle w:val="Heading2"/>
       </w:pPr>
       <w:r>
-        <w:t>Research Gap</w:t>
-      </w:r>
-    </w:p>
-    <w:p>
-      <w:r>
-        <w:t>What doesn’t exist or is underdeveloped? I can’t say it doesn’t exist though maybe just not prevalent.</w:t>
-      </w:r>
-    </w:p>
-    <w:p>
-      <w:pPr>
-        <w:pStyle w:val="Heading2"/>
-      </w:pPr>
-      <w:r>
         <w:t>Conclusion?</w:t>
       </w:r>
     </w:p>
     <w:p>
       <w:r>
         <w:t>How do I use this going forwards.</w:t>
+      </w:r>
+    </w:p>
+    <w:p>
+      <w:r>
+        <w:t>Architecture and plants well developed. Audio outside knowledge</w:t>
       </w:r>
     </w:p>
     <w:p>
@@ -7322,7 +7744,15 @@
         </w:numPr>
       </w:pPr>
       <w:r>
-        <w:t>the development methodology you have chosen (waterfall, agile,…)</w:t>
+        <w:t xml:space="preserve">the development methodology you have chosen (waterfall, </w:t>
+      </w:r>
+      <w:proofErr w:type="gramStart"/>
+      <w:r>
+        <w:t>agile,…</w:t>
+      </w:r>
+      <w:proofErr w:type="gramEnd"/>
+      <w:r>
+        <w:t>)</w:t>
       </w:r>
     </w:p>
     <w:p>
@@ -7420,7 +7850,23 @@
           <w:sz w:val="24"/>
           <w:szCs w:val="24"/>
         </w:rPr>
-        <w:t xml:space="preserve"> project does not have a clearly defined destination and the timescales of individual tasks </w:t>
+        <w:t xml:space="preserve"> project does not have a clearly defined </w:t>
+      </w:r>
+      <w:proofErr w:type="gramStart"/>
+      <w:r>
+        <w:rPr>
+          <w:sz w:val="24"/>
+          <w:szCs w:val="24"/>
+        </w:rPr>
+        <w:t>destination</w:t>
+      </w:r>
+      <w:proofErr w:type="gramEnd"/>
+      <w:r>
+        <w:rPr>
+          <w:sz w:val="24"/>
+          <w:szCs w:val="24"/>
+        </w:rPr>
+        <w:t xml:space="preserve"> and the timescales of individual tasks </w:t>
       </w:r>
       <w:r>
         <w:rPr>
@@ -7448,8 +7894,17 @@
           <w:sz w:val="24"/>
           <w:szCs w:val="24"/>
         </w:rPr>
-        <w:t>. Therefore</w:t>
-      </w:r>
+        <w:t xml:space="preserve">. </w:t>
+      </w:r>
+      <w:proofErr w:type="gramStart"/>
+      <w:r>
+        <w:rPr>
+          <w:sz w:val="24"/>
+          <w:szCs w:val="24"/>
+        </w:rPr>
+        <w:t>Therefore</w:t>
+      </w:r>
+      <w:proofErr w:type="gramEnd"/>
       <w:r>
         <w:rPr>
           <w:sz w:val="24"/>
@@ -7580,8 +8035,13 @@
     </w:p>
     <w:p>
       <w:r>
-        <w:t>Options, why one was selected Unreal, Unity, roll your own..</w:t>
-      </w:r>
+        <w:t xml:space="preserve">Options, why one was selected Unreal, Unity, roll your </w:t>
+      </w:r>
+      <w:proofErr w:type="gramStart"/>
+      <w:r>
+        <w:t>own..</w:t>
+      </w:r>
+      <w:proofErr w:type="gramEnd"/>
     </w:p>
     <w:p>
       <w:pPr>
@@ -7866,7 +8326,15 @@
     </w:p>
     <w:p>
       <w:r>
-        <w:t xml:space="preserve">If you were collecting data for some reason then this is where you </w:t>
+        <w:t xml:space="preserve">If you were collecting data for some </w:t>
+      </w:r>
+      <w:proofErr w:type="gramStart"/>
+      <w:r>
+        <w:t>reason</w:t>
+      </w:r>
+      <w:proofErr w:type="gramEnd"/>
+      <w:r>
+        <w:t xml:space="preserve"> then this is where you </w:t>
       </w:r>
       <w:r>
         <w:t>could</w:t>
@@ -7877,7 +8345,15 @@
     </w:p>
     <w:p>
       <w:r>
-        <w:t>If you built something and tested it (and you should have…) then this is where you would present your test results.</w:t>
+        <w:t xml:space="preserve">If you built something and </w:t>
+      </w:r>
+      <w:proofErr w:type="gramStart"/>
+      <w:r>
+        <w:t>tested</w:t>
+      </w:r>
+      <w:proofErr w:type="gramEnd"/>
+      <w:r>
+        <w:t xml:space="preserve"> it (and you should have…) then this is where you would present your test results.</w:t>
       </w:r>
     </w:p>
     <w:p>
@@ -7966,7 +8442,15 @@
         <w:t>and</w:t>
       </w:r>
       <w:r>
-        <w:t xml:space="preserve"> process.) Markers will expect a high level of reflection, analysis, thought, perception, insight… This is where you are expected to demonstrate high level academic skills. Going back over your project log book (you remembered to keep one, right?) will be helpful here.</w:t>
+        <w:t xml:space="preserve"> process.) Markers will expect a high level of reflection, analysis, thought, perception, insight… This is where you are expected to demonstrate high level academic skills. Going back over your project </w:t>
+      </w:r>
+      <w:proofErr w:type="gramStart"/>
+      <w:r>
+        <w:t>log book</w:t>
+      </w:r>
+      <w:proofErr w:type="gramEnd"/>
+      <w:r>
+        <w:t xml:space="preserve"> (you remembered to keep one, right?) will be helpful here.</w:t>
       </w:r>
     </w:p>
     <w:p>
@@ -8006,7 +8490,15 @@
     </w:p>
     <w:p>
       <w:r>
-        <w:t>Shows that there is room for further development of L-Systems and probably untapped potential. Used as an aid to artists is fairly interesting with the way it can be split into stages and the concept of visual rules rather than text.</w:t>
+        <w:t xml:space="preserve">Shows that there is room for further development of L-Systems and probably untapped potential. Used as an aid to artists is </w:t>
+      </w:r>
+      <w:proofErr w:type="gramStart"/>
+      <w:r>
+        <w:t>fairly interesting</w:t>
+      </w:r>
+      <w:proofErr w:type="gramEnd"/>
+      <w:r>
+        <w:t xml:space="preserve"> with the way it can be split into stages and the concept of visual rules rather than text.</w:t>
       </w:r>
     </w:p>
     <w:p>
@@ -8462,12 +8954,14 @@
       <w:r>
         <w:t xml:space="preserve">, Appendix </w:t>
       </w:r>
+      <w:proofErr w:type="gramStart"/>
       <w:r>
         <w:t>B</w:t>
       </w:r>
       <w:r>
         <w:t>,...</w:t>
       </w:r>
+      <w:proofErr w:type="gramEnd"/>
     </w:p>
     <w:p>
       <w:r>
@@ -12192,6 +12686,7 @@
   <w:style w:type="character" w:default="1" w:styleId="DefaultParagraphFont">
     <w:name w:val="Default Paragraph Font"/>
     <w:uiPriority w:val="1"/>
+    <w:semiHidden/>
     <w:unhideWhenUsed/>
   </w:style>
   <w:style w:type="table" w:default="1" w:styleId="TableNormal">
@@ -12887,11 +13382,14 @@
     <w:rsid w:val="004C1E9B"/>
     <w:rsid w:val="005D423A"/>
     <w:rsid w:val="00694F5E"/>
+    <w:rsid w:val="007E0FD7"/>
     <w:rsid w:val="009C537E"/>
     <w:rsid w:val="00AD5281"/>
     <w:rsid w:val="00C92F57"/>
+    <w:rsid w:val="00CA483B"/>
     <w:rsid w:val="00DE1C54"/>
     <w:rsid w:val="00E739CC"/>
+    <w:rsid w:val="00FC17E5"/>
   </w:rsids>
   <m:mathPr>
     <m:mathFont m:val="Cambria Math"/>
@@ -13780,7 +14278,7 @@
     <b:YearAccessed>2024</b:YearAccessed>
     <b:MonthAccessed>September</b:MonthAccessed>
     <b:DayAccessed>20</b:DayAccessed>
-    <b:RefOrder>11</b:RefOrder>
+    <b:RefOrder>17</b:RefOrder>
   </b:Source>
   <b:Source>
     <b:Tag>Dan20</b:Tag>
@@ -13805,7 +14303,7 @@
     <b:YearAccessed>2024</b:YearAccessed>
     <b:MonthAccessed>September</b:MonthAccessed>
     <b:DayAccessed>22</b:DayAccessed>
-    <b:RefOrder>12</b:RefOrder>
+    <b:RefOrder>18</b:RefOrder>
   </b:Source>
   <b:Source>
     <b:Tag>Why23</b:Tag>
@@ -13830,7 +14328,7 @@
         </b:NameList>
       </b:Author>
     </b:Author>
-    <b:RefOrder>13</b:RefOrder>
+    <b:RefOrder>19</b:RefOrder>
   </b:Source>
   <b:Source>
     <b:Tag>Fit18</b:Tag>
@@ -13890,7 +14388,7 @@
     <b:YearAccessed>2024</b:YearAccessed>
     <b:MonthAccessed>September</b:MonthAccessed>
     <b:DayAccessed>16</b:DayAccessed>
-    <b:RefOrder>14</b:RefOrder>
+    <b:RefOrder>20</b:RefOrder>
   </b:Source>
   <b:Source>
     <b:Tag>Cas14</b:Tag>
@@ -13956,7 +14454,7 @@
     <b:MonthAccessed>September</b:MonthAccessed>
     <b:DayAccessed>22</b:DayAccessed>
     <b:URL>https://www.jait.us/uploadfile/2024/JAIT-V15N2-276.pdf</b:URL>
-    <b:RefOrder>10</b:RefOrder>
+    <b:RefOrder>16</b:RefOrder>
   </b:Source>
   <b:Source>
     <b:Tag>Par01</b:Tag>
@@ -14015,7 +14513,7 @@
     <b:YearAccessed>2024</b:YearAccessed>
     <b:MonthAccessed>September</b:MonthAccessed>
     <b:DayAccessed>18</b:DayAccessed>
-    <b:RefOrder>9</b:RefOrder>
+    <b:RefOrder>21</b:RefOrder>
   </b:Source>
   <b:Source>
     <b:Tag>Pru86</b:Tag>
@@ -14065,13 +14563,175 @@
         </b:NameList>
       </b:Author>
     </b:Author>
+    <b:RefOrder>9</b:RefOrder>
+  </b:Source>
+  <b:Source>
+    <b:Tag>Yoo12</b:Tag>
+    <b:SourceType>JournalArticle</b:SourceType>
+    <b:Guid>{B802BD73-9DEE-46E8-8AC0-D1F687DA4C50}</b:Guid>
+    <b:Title>3D Game Model and Texture Generation Using Interactive Genetic Algorithm</b:Title>
+    <b:Year>2016</b:Year>
+    <b:Pages>1-16</b:Pages>
+    <b:Author>
+      <b:Author>
+        <b:NameList>
+          <b:Person>
+            <b:Last>Yoon</b:Last>
+            <b:First>DuMim</b:First>
+          </b:Person>
+          <b:Person>
+            <b:Last>Kim</b:Last>
+            <b:First>Kyung-Joong</b:First>
+          </b:Person>
+        </b:NameList>
+      </b:Author>
+    </b:Author>
+    <b:Publisher>Association for Computing Machinery</b:Publisher>
+    <b:JournalName>Comput. Entertain.</b:JournalName>
+    <b:Volume>14</b:Volume>
+    <b:Issue>1</b:Issue>
+    <b:RefOrder>10</b:RefOrder>
+  </b:Source>
+  <b:Source>
+    <b:Tag>Mar05</b:Tag>
+    <b:SourceType>JournalArticle</b:SourceType>
+    <b:Guid>{1615B895-08B5-4482-B628-3B2C2E0841DB}</b:Guid>
+    <b:Title>FL-system: A Functional L-system for procedural geometric modeling</b:Title>
+    <b:JournalName>The Visual Computer</b:JournalName>
+    <b:Year>2005</b:Year>
+    <b:Pages>329-339</b:Pages>
+    <b:Author>
+      <b:Author>
+        <b:NameList>
+          <b:Person>
+            <b:Last>Marvie</b:Last>
+            <b:First>Jean-Eudes</b:First>
+          </b:Person>
+          <b:Person>
+            <b:Last>Perret</b:Last>
+            <b:First>Julien</b:First>
+          </b:Person>
+          <b:Person>
+            <b:Last>Bouatouch</b:Last>
+            <b:First>Kadi</b:First>
+          </b:Person>
+        </b:NameList>
+      </b:Author>
+    </b:Author>
+    <b:Volume>21</b:Volume>
+    <b:Issue>5</b:Issue>
+    <b:RefOrder>11</b:RefOrder>
+  </b:Source>
+  <b:Source>
+    <b:Tag>Ant16</b:Tag>
+    <b:SourceType>ConferenceProceedings</b:SourceType>
+    <b:Guid>{B171CC5E-B3EC-42F4-BC03-CC6A53A03D8F}</b:Guid>
+    <b:Title>Generation of Complex Underground Systems for Application in Computer Games with Schematic Maps and L-Systems</b:Title>
+    <b:Year>2016</b:Year>
+    <b:Pages>3-16</b:Pages>
+    <b:ConferenceName>Computer Vision and Graphics</b:ConferenceName>
+    <b:City>Warsaw, Poland</b:City>
+    <b:Publisher>Springer International Publishing</b:Publisher>
+    <b:BookTitle>Computer Vision and Graphics</b:BookTitle>
+    <b:Author>
+      <b:Author>
+        <b:NameList>
+          <b:Person>
+            <b:Last>Antoniuk</b:Last>
+            <b:First>Izabella</b:First>
+          </b:Person>
+          <b:Person>
+            <b:Last>Rokita</b:Last>
+            <b:First>Przemyslaw</b:First>
+          </b:Person>
+        </b:NameList>
+      </b:Author>
+    </b:Author>
+    <b:RefOrder>13</b:RefOrder>
+  </b:Source>
+  <b:Source>
+    <b:Tag>Val22</b:Tag>
+    <b:SourceType>JournalArticle</b:SourceType>
+    <b:Guid>{1921A9F1-D57C-4FC1-9861-71F657A245DD}</b:Guid>
+    <b:Title>A Modular Generative Approach for Realistic River Deltas: When L-Systems and cGANs Meet</b:Title>
+    <b:Pages>1-15</b:Pages>
+    <b:Year>2022</b:Year>
+    <b:Volume>PP</b:Volume>
+    <b:YearAccessed>2025</b:YearAccessed>
+    <b:MonthAccessed>01</b:MonthAccessed>
+    <b:DayAccessed>10</b:DayAccessed>
+    <b:URL>https://ieeexplore.ieee.org/stamp/stamp.jsp?arnumber=9669924</b:URL>
+    <b:JournalName>IEEE Access</b:JournalName>
+    <b:Issue>99</b:Issue>
+    <b:Author>
+      <b:Author>
+        <b:NameList>
+          <b:Person>
+            <b:Last>Valencia-Rosado</b:Last>
+            <b:Middle>Oswaldo</b:Middle>
+            <b:First>Luis</b:First>
+          </b:Person>
+          <b:Person>
+            <b:Last>Guzman-Zavaleta</b:Last>
+            <b:Middle>J</b:Middle>
+            <b:First>Zobeida</b:First>
+          </b:Person>
+          <b:Person>
+            <b:Last>Starostenko</b:Last>
+            <b:First>Oleg</b:First>
+          </b:Person>
+        </b:NameList>
+      </b:Author>
+    </b:Author>
+    <b:RefOrder>14</b:RefOrder>
+  </b:Source>
+  <b:Source>
+    <b:Tag>Car19</b:Tag>
+    <b:SourceType>Report</b:SourceType>
+    <b:Guid>{B8AD958F-9420-4A03-B88D-52A1232EA5C5}</b:Guid>
+    <b:Title>Procedural Forest Generation with L-System</b:Title>
+    <b:Year>2019</b:Year>
+    <b:Publisher>Bournemouth University</b:Publisher>
+    <b:City>Bournemouth</b:City>
+    <b:URL>https://nccastaff.bmth.ac.uk/jmacey/MastersProject/MSc19/02/MastersReport.pdf</b:URL>
+    <b:Author>
+      <b:Author>
+        <b:NameList>
+          <b:Person>
+            <b:Last>Carrey</b:Last>
+            <b:First>Ben</b:First>
+          </b:Person>
+        </b:NameList>
+      </b:Author>
+    </b:Author>
+    <b:YearAccessed>2025</b:YearAccessed>
+    <b:MonthAccessed>January</b:MonthAccessed>
+    <b:DayAccessed>8</b:DayAccessed>
     <b:RefOrder>15</b:RefOrder>
+  </b:Source>
+  <b:Source>
+    <b:Tag>Env25</b:Tag>
+    <b:SourceType>InternetSite</b:SourceType>
+    <b:Guid>{6C238672-602C-4AE2-9DCA-966F565445BB}</b:Guid>
+    <b:Title>ArcGIS CityEngine for Unreal Engine</b:Title>
+    <b:Year>2025</b:Year>
+    <b:Author>
+      <b:Author>
+        <b:Corporate>Environmental Systems Research Institute, Inc.</b:Corporate>
+      </b:Author>
+    </b:Author>
+    <b:InternetSiteTitle>Environmental Systems Research Institute Website</b:InternetSiteTitle>
+    <b:URL>https://esri.github.io/cityengine/vitruvio</b:URL>
+    <b:YearAccessed>2025</b:YearAccessed>
+    <b:MonthAccessed>July</b:MonthAccessed>
+    <b:DayAccessed>30</b:DayAccessed>
+    <b:RefOrder>12</b:RefOrder>
   </b:Source>
 </b:Sources>
 </file>
 
 <file path=customXml/itemProps1.xml><?xml version="1.0" encoding="utf-8"?>
-<ds:datastoreItem xmlns:ds="http://schemas.openxmlformats.org/officeDocument/2006/customXml" ds:itemID="{B21C1ED8-71C6-49C0-AEFE-1999048D0A93}">
+<ds:datastoreItem xmlns:ds="http://schemas.openxmlformats.org/officeDocument/2006/customXml" ds:itemID="{A914FCFC-4D53-49A8-972A-B484E3D9956A}">
   <ds:schemaRefs>
     <ds:schemaRef ds:uri="http://schemas.openxmlformats.org/officeDocument/2006/bibliography"/>
   </ds:schemaRefs>

</xml_diff>